<commit_message>
feat: OPI Practice 2 - complete
</commit_message>
<xml_diff>
--- a/University/Year 2 Term 1/OPI/tasks/pr2/prod/звіт.docx
+++ b/University/Year 2 Term 1/OPI/tasks/pr2/prod/звіт.docx
@@ -148,7 +148,10 @@
         <w:jc w:val="center"/>
       </w:pPr>
       <w:r>
-        <w:t xml:space="preserve">« </w:t>
+        <w:t>«</w:t>
+      </w:r>
+      <w:r>
+        <w:t>Дослідження командного середовища Microsoft Windows</w:t>
       </w:r>
       <w:r>
         <w:t>»</w:t>
@@ -374,7 +377,7 @@
       </w:pPr>
       <w:r>
         <w:lastRenderedPageBreak/>
-        <w:t>Операційні системи</w:t>
+        <w:t>Дослідження командного середовища Microsoft Windows</w:t>
       </w:r>
     </w:p>
     <w:p>
@@ -398,6 +401,150 @@
       <w:pPr>
         <w:pStyle w:val="P"/>
       </w:pPr>
+      <w:proofErr w:type="spellStart"/>
+      <w:r>
+        <w:t>Дослідити</w:t>
+      </w:r>
+      <w:proofErr w:type="spellEnd"/>
+      <w:r>
+        <w:t xml:space="preserve"> </w:t>
+      </w:r>
+      <w:proofErr w:type="spellStart"/>
+      <w:r>
+        <w:t>основні</w:t>
+      </w:r>
+      <w:proofErr w:type="spellEnd"/>
+      <w:r>
+        <w:t xml:space="preserve"> </w:t>
+      </w:r>
+      <w:proofErr w:type="spellStart"/>
+      <w:r>
+        <w:t>команди</w:t>
+      </w:r>
+      <w:proofErr w:type="spellEnd"/>
+      <w:r>
+        <w:t xml:space="preserve"> </w:t>
+      </w:r>
+      <w:proofErr w:type="spellStart"/>
+      <w:r>
+        <w:t>консолі</w:t>
+      </w:r>
+      <w:proofErr w:type="spellEnd"/>
+      <w:r>
+        <w:t xml:space="preserve"> Microsoft Windows, </w:t>
+      </w:r>
+      <w:proofErr w:type="spellStart"/>
+      <w:r>
+        <w:t>створити</w:t>
+      </w:r>
+      <w:proofErr w:type="spellEnd"/>
+      <w:r>
+        <w:t xml:space="preserve"> </w:t>
+      </w:r>
+      <w:proofErr w:type="spellStart"/>
+      <w:r>
+        <w:t>пакетний</w:t>
+      </w:r>
+      <w:proofErr w:type="spellEnd"/>
+      <w:r>
+        <w:t xml:space="preserve"> </w:t>
+      </w:r>
+      <w:proofErr w:type="spellStart"/>
+      <w:r>
+        <w:t>файл</w:t>
+      </w:r>
+      <w:proofErr w:type="spellEnd"/>
+      <w:r>
+        <w:t xml:space="preserve">, </w:t>
+      </w:r>
+      <w:proofErr w:type="spellStart"/>
+      <w:r>
+        <w:t>який</w:t>
+      </w:r>
+      <w:proofErr w:type="spellEnd"/>
+      <w:r>
+        <w:t xml:space="preserve"> </w:t>
+      </w:r>
+      <w:proofErr w:type="spellStart"/>
+      <w:r>
+        <w:t>повинен</w:t>
+      </w:r>
+      <w:proofErr w:type="spellEnd"/>
+      <w:r>
+        <w:t xml:space="preserve"> </w:t>
+      </w:r>
+      <w:proofErr w:type="spellStart"/>
+      <w:r>
+        <w:t>виконувати</w:t>
+      </w:r>
+      <w:proofErr w:type="spellEnd"/>
+      <w:r>
+        <w:t xml:space="preserve"> </w:t>
+      </w:r>
+      <w:proofErr w:type="spellStart"/>
+      <w:r>
+        <w:t>функції</w:t>
+      </w:r>
+      <w:proofErr w:type="spellEnd"/>
+      <w:r>
+        <w:t xml:space="preserve"> </w:t>
+      </w:r>
+      <w:proofErr w:type="spellStart"/>
+      <w:r>
+        <w:t>автоматизації</w:t>
+      </w:r>
+      <w:proofErr w:type="spellEnd"/>
+      <w:r>
+        <w:t xml:space="preserve"> </w:t>
+      </w:r>
+      <w:proofErr w:type="spellStart"/>
+      <w:r>
+        <w:t>деяких</w:t>
+      </w:r>
+      <w:proofErr w:type="spellEnd"/>
+      <w:r>
+        <w:t xml:space="preserve"> </w:t>
+      </w:r>
+      <w:proofErr w:type="spellStart"/>
+      <w:r>
+        <w:t>процесів</w:t>
+      </w:r>
+      <w:proofErr w:type="spellEnd"/>
+      <w:r>
+        <w:t xml:space="preserve"> у </w:t>
+      </w:r>
+      <w:proofErr w:type="spellStart"/>
+      <w:r>
+        <w:t>командному</w:t>
+      </w:r>
+      <w:proofErr w:type="spellEnd"/>
+      <w:r>
+        <w:t xml:space="preserve"> </w:t>
+      </w:r>
+      <w:proofErr w:type="spellStart"/>
+      <w:r>
+        <w:t>середовищі</w:t>
+      </w:r>
+      <w:proofErr w:type="spellEnd"/>
+      <w:r>
+        <w:t xml:space="preserve"> </w:t>
+      </w:r>
+      <w:proofErr w:type="spellStart"/>
+      <w:r>
+        <w:t>операційної</w:t>
+      </w:r>
+      <w:proofErr w:type="spellEnd"/>
+      <w:r>
+        <w:t xml:space="preserve"> </w:t>
+      </w:r>
+      <w:proofErr w:type="spellStart"/>
+      <w:r>
+        <w:t>системи</w:t>
+      </w:r>
+      <w:proofErr w:type="spellEnd"/>
+      <w:r>
+        <w:t xml:space="preserve"> Microsoft Windows.</w:t>
+      </w:r>
     </w:p>
     <w:p>
       <w:pPr>
@@ -425,6 +572,332 @@
       <w:pPr>
         <w:pStyle w:val="P"/>
       </w:pPr>
+      <w:r>
+        <w:t xml:space="preserve">- </w:t>
+      </w:r>
+      <w:proofErr w:type="spellStart"/>
+      <w:r>
+        <w:t>Використовуючи</w:t>
+      </w:r>
+      <w:proofErr w:type="spellEnd"/>
+      <w:r>
+        <w:t xml:space="preserve"> </w:t>
+      </w:r>
+      <w:proofErr w:type="spellStart"/>
+      <w:r>
+        <w:t>методичні</w:t>
+      </w:r>
+      <w:proofErr w:type="spellEnd"/>
+      <w:r>
+        <w:t xml:space="preserve"> </w:t>
+      </w:r>
+      <w:proofErr w:type="spellStart"/>
+      <w:r>
+        <w:t>вказівки</w:t>
+      </w:r>
+      <w:proofErr w:type="spellEnd"/>
+      <w:r>
+        <w:t xml:space="preserve"> </w:t>
+      </w:r>
+      <w:proofErr w:type="spellStart"/>
+      <w:r>
+        <w:t>до</w:t>
+      </w:r>
+      <w:proofErr w:type="spellEnd"/>
+      <w:r>
+        <w:t xml:space="preserve"> </w:t>
+      </w:r>
+      <w:proofErr w:type="spellStart"/>
+      <w:r>
+        <w:t>виконання</w:t>
+      </w:r>
+      <w:proofErr w:type="spellEnd"/>
+      <w:r>
+        <w:t xml:space="preserve"> </w:t>
+      </w:r>
+      <w:proofErr w:type="spellStart"/>
+      <w:r>
+        <w:t>практичних</w:t>
+      </w:r>
+      <w:proofErr w:type="spellEnd"/>
+      <w:r>
+        <w:t xml:space="preserve"> </w:t>
+      </w:r>
+      <w:proofErr w:type="spellStart"/>
+      <w:r>
+        <w:t>робіт</w:t>
+      </w:r>
+      <w:proofErr w:type="spellEnd"/>
+      <w:r>
+        <w:t xml:space="preserve"> і </w:t>
+      </w:r>
+      <w:proofErr w:type="spellStart"/>
+      <w:r>
+        <w:t>глобальну</w:t>
+      </w:r>
+      <w:proofErr w:type="spellEnd"/>
+      <w:r>
+        <w:t xml:space="preserve"> </w:t>
+      </w:r>
+      <w:proofErr w:type="spellStart"/>
+      <w:r>
+        <w:t>мережу</w:t>
+      </w:r>
+      <w:proofErr w:type="spellEnd"/>
+      <w:r>
+        <w:t xml:space="preserve"> </w:t>
+      </w:r>
+      <w:proofErr w:type="spellStart"/>
+      <w:r>
+        <w:t>Інтернет</w:t>
+      </w:r>
+      <w:proofErr w:type="spellEnd"/>
+      <w:r>
+        <w:t xml:space="preserve">, </w:t>
+      </w:r>
+      <w:proofErr w:type="spellStart"/>
+      <w:r>
+        <w:t>вивчити</w:t>
+      </w:r>
+      <w:proofErr w:type="spellEnd"/>
+      <w:r>
+        <w:t xml:space="preserve"> </w:t>
+      </w:r>
+      <w:proofErr w:type="spellStart"/>
+      <w:r>
+        <w:t>основні</w:t>
+      </w:r>
+      <w:proofErr w:type="spellEnd"/>
+      <w:r>
+        <w:t xml:space="preserve"> </w:t>
+      </w:r>
+      <w:proofErr w:type="spellStart"/>
+      <w:r>
+        <w:t>команди</w:t>
+      </w:r>
+      <w:proofErr w:type="spellEnd"/>
+      <w:r>
+        <w:t xml:space="preserve"> </w:t>
+      </w:r>
+      <w:proofErr w:type="spellStart"/>
+      <w:r>
+        <w:t>консолі</w:t>
+      </w:r>
+      <w:proofErr w:type="spellEnd"/>
+      <w:r>
+        <w:t xml:space="preserve">. </w:t>
+      </w:r>
+      <w:proofErr w:type="spellStart"/>
+      <w:r>
+        <w:t>Детально</w:t>
+      </w:r>
+      <w:proofErr w:type="spellEnd"/>
+      <w:r>
+        <w:t xml:space="preserve"> </w:t>
+      </w:r>
+      <w:proofErr w:type="spellStart"/>
+      <w:r>
+        <w:t>описати</w:t>
+      </w:r>
+      <w:proofErr w:type="spellEnd"/>
+      <w:r>
+        <w:t xml:space="preserve"> </w:t>
+      </w:r>
+      <w:proofErr w:type="spellStart"/>
+      <w:r>
+        <w:t>характеристики</w:t>
+      </w:r>
+      <w:proofErr w:type="spellEnd"/>
+      <w:r>
+        <w:t xml:space="preserve"> </w:t>
+      </w:r>
+      <w:proofErr w:type="spellStart"/>
+      <w:r>
+        <w:t>та</w:t>
+      </w:r>
+      <w:proofErr w:type="spellEnd"/>
+      <w:r>
+        <w:t xml:space="preserve"> </w:t>
+      </w:r>
+      <w:proofErr w:type="spellStart"/>
+      <w:r>
+        <w:t>призначення</w:t>
+      </w:r>
+      <w:proofErr w:type="spellEnd"/>
+      <w:r>
+        <w:t xml:space="preserve"> </w:t>
+      </w:r>
+      <w:proofErr w:type="spellStart"/>
+      <w:r>
+        <w:t>восьми</w:t>
+      </w:r>
+      <w:proofErr w:type="spellEnd"/>
+      <w:r>
+        <w:t xml:space="preserve"> </w:t>
+      </w:r>
+      <w:proofErr w:type="spellStart"/>
+      <w:r>
+        <w:t>команд</w:t>
+      </w:r>
+      <w:proofErr w:type="spellEnd"/>
+      <w:r>
+        <w:t xml:space="preserve"> </w:t>
+      </w:r>
+      <w:proofErr w:type="spellStart"/>
+      <w:r>
+        <w:t>за</w:t>
+      </w:r>
+      <w:proofErr w:type="spellEnd"/>
+      <w:r>
+        <w:t xml:space="preserve"> </w:t>
+      </w:r>
+      <w:proofErr w:type="spellStart"/>
+      <w:r>
+        <w:t>вибором</w:t>
+      </w:r>
+      <w:proofErr w:type="spellEnd"/>
+      <w:r>
+        <w:t xml:space="preserve"> </w:t>
+      </w:r>
+      <w:proofErr w:type="spellStart"/>
+      <w:r>
+        <w:t>зі</w:t>
+      </w:r>
+      <w:proofErr w:type="spellEnd"/>
+      <w:r>
+        <w:t xml:space="preserve"> </w:t>
+      </w:r>
+      <w:proofErr w:type="spellStart"/>
+      <w:r>
+        <w:t>списку</w:t>
+      </w:r>
+      <w:proofErr w:type="spellEnd"/>
+      <w:r>
+        <w:t>:</w:t>
+      </w:r>
+    </w:p>
+    <w:p>
+      <w:pPr>
+        <w:pStyle w:val="P"/>
+      </w:pPr>
+      <w:r>
+        <w:t xml:space="preserve">  - CLS</w:t>
+      </w:r>
+    </w:p>
+    <w:p>
+      <w:pPr>
+        <w:pStyle w:val="P"/>
+      </w:pPr>
+      <w:r>
+        <w:t xml:space="preserve">  - COPY</w:t>
+      </w:r>
+    </w:p>
+    <w:p>
+      <w:pPr>
+        <w:pStyle w:val="P"/>
+      </w:pPr>
+      <w:r>
+        <w:t xml:space="preserve">  - DIR</w:t>
+      </w:r>
+    </w:p>
+    <w:p>
+      <w:pPr>
+        <w:pStyle w:val="P"/>
+      </w:pPr>
+      <w:r>
+        <w:t xml:space="preserve">  - ECHO</w:t>
+      </w:r>
+    </w:p>
+    <w:p>
+      <w:pPr>
+        <w:pStyle w:val="P"/>
+      </w:pPr>
+      <w:r>
+        <w:t xml:space="preserve">  - GOTO</w:t>
+      </w:r>
+    </w:p>
+    <w:p>
+      <w:pPr>
+        <w:pStyle w:val="P"/>
+      </w:pPr>
+      <w:r>
+        <w:t xml:space="preserve">  - EXIT</w:t>
+      </w:r>
+    </w:p>
+    <w:p>
+      <w:pPr>
+        <w:pStyle w:val="P"/>
+      </w:pPr>
+      <w:r>
+        <w:t xml:space="preserve">  - IF</w:t>
+      </w:r>
+    </w:p>
+    <w:p>
+      <w:pPr>
+        <w:pStyle w:val="P"/>
+      </w:pPr>
+      <w:r>
+        <w:t xml:space="preserve">  - MD</w:t>
+      </w:r>
+    </w:p>
+    <w:p>
+      <w:pPr>
+        <w:pStyle w:val="P"/>
+      </w:pPr>
+      <w:r>
+        <w:t xml:space="preserve">- </w:t>
+      </w:r>
+      <w:proofErr w:type="spellStart"/>
+      <w:r>
+        <w:t>Власноруч</w:t>
+      </w:r>
+      <w:proofErr w:type="spellEnd"/>
+      <w:r>
+        <w:t xml:space="preserve"> </w:t>
+      </w:r>
+      <w:proofErr w:type="spellStart"/>
+      <w:r>
+        <w:t>створити</w:t>
+      </w:r>
+      <w:proofErr w:type="spellEnd"/>
+      <w:r>
+        <w:t xml:space="preserve"> </w:t>
+      </w:r>
+      <w:proofErr w:type="spellStart"/>
+      <w:r>
+        <w:t>пакетний</w:t>
+      </w:r>
+      <w:proofErr w:type="spellEnd"/>
+      <w:r>
+        <w:t xml:space="preserve"> </w:t>
+      </w:r>
+      <w:proofErr w:type="spellStart"/>
+      <w:r>
+        <w:t>командний</w:t>
+      </w:r>
+      <w:proofErr w:type="spellEnd"/>
+      <w:r>
+        <w:t xml:space="preserve"> </w:t>
+      </w:r>
+      <w:proofErr w:type="spellStart"/>
+      <w:r>
+        <w:t>файл</w:t>
+      </w:r>
+      <w:proofErr w:type="spellEnd"/>
+      <w:r>
+        <w:t xml:space="preserve"> </w:t>
+      </w:r>
+      <m:oMath>
+        <m:r>
+          <w:rPr>
+            <w:rFonts w:ascii="Cambria Math" w:hAnsi="Cambria Math"/>
+          </w:rPr>
+          <m:t>*.bat</m:t>
+        </m:r>
+      </m:oMath>
+      <w:r>
+        <w:t>, який має цікаве та корисне призначення. Відобразити результати виконання цього файлу</w:t>
+      </w:r>
     </w:p>
     <w:p>
       <w:pPr>
@@ -447,28 +920,1749 @@
       <w:pPr>
         <w:pStyle w:val="P"/>
         <w:rPr>
-          <w:rFonts w:eastAsiaTheme="majorEastAsia"/>
           <w:b/>
           <w:bCs/>
-          <w:color w:val="000000" w:themeColor="text1"/>
-          <w:szCs w:val="26"/>
-        </w:rPr>
-      </w:pPr>
+        </w:rPr>
+      </w:pPr>
+      <w:proofErr w:type="spellStart"/>
+      <w:r>
+        <w:rPr>
+          <w:b/>
+          <w:bCs/>
+        </w:rPr>
+        <w:t>Опис</w:t>
+      </w:r>
+      <w:proofErr w:type="spellEnd"/>
+      <w:r>
+        <w:rPr>
+          <w:b/>
+          <w:bCs/>
+        </w:rPr>
+        <w:t xml:space="preserve"> </w:t>
+      </w:r>
+      <w:proofErr w:type="spellStart"/>
+      <w:r>
+        <w:rPr>
+          <w:b/>
+          <w:bCs/>
+        </w:rPr>
+        <w:t>команд</w:t>
+      </w:r>
+      <w:proofErr w:type="spellEnd"/>
     </w:p>
     <w:p>
       <w:pPr>
         <w:pStyle w:val="P"/>
-        <w:rPr>
-          <w:lang w:val="en-US"/>
-        </w:rPr>
       </w:pPr>
     </w:p>
     <w:p>
       <w:pPr>
         <w:pStyle w:val="P"/>
-        <w:rPr>
-          <w:lang w:val="en-US"/>
-        </w:rPr>
+      </w:pPr>
+      <w:r>
+        <w:t xml:space="preserve">- CLS: </w:t>
+      </w:r>
+      <w:proofErr w:type="spellStart"/>
+      <w:r>
+        <w:t>Ця</w:t>
+      </w:r>
+      <w:proofErr w:type="spellEnd"/>
+      <w:r>
+        <w:t xml:space="preserve"> </w:t>
+      </w:r>
+      <w:proofErr w:type="spellStart"/>
+      <w:r>
+        <w:t>команда</w:t>
+      </w:r>
+      <w:proofErr w:type="spellEnd"/>
+      <w:r>
+        <w:t xml:space="preserve"> </w:t>
+      </w:r>
+      <w:proofErr w:type="spellStart"/>
+      <w:r>
+        <w:t>використовується</w:t>
+      </w:r>
+      <w:proofErr w:type="spellEnd"/>
+      <w:r>
+        <w:t xml:space="preserve"> </w:t>
+      </w:r>
+      <w:proofErr w:type="spellStart"/>
+      <w:r>
+        <w:t>для</w:t>
+      </w:r>
+      <w:proofErr w:type="spellEnd"/>
+      <w:r>
+        <w:t xml:space="preserve"> </w:t>
+      </w:r>
+      <w:proofErr w:type="spellStart"/>
+      <w:r>
+        <w:t>очищення</w:t>
+      </w:r>
+      <w:proofErr w:type="spellEnd"/>
+      <w:r>
+        <w:t xml:space="preserve"> </w:t>
+      </w:r>
+      <w:proofErr w:type="spellStart"/>
+      <w:r>
+        <w:t>екрана</w:t>
+      </w:r>
+      <w:proofErr w:type="spellEnd"/>
+      <w:r>
+        <w:t xml:space="preserve"> </w:t>
+      </w:r>
+      <w:proofErr w:type="spellStart"/>
+      <w:r>
+        <w:t>консолі</w:t>
+      </w:r>
+      <w:proofErr w:type="spellEnd"/>
+      <w:r>
+        <w:t xml:space="preserve">. </w:t>
+      </w:r>
+      <w:proofErr w:type="spellStart"/>
+      <w:r>
+        <w:t>Вона</w:t>
+      </w:r>
+      <w:proofErr w:type="spellEnd"/>
+      <w:r>
+        <w:t xml:space="preserve"> </w:t>
+      </w:r>
+      <w:proofErr w:type="spellStart"/>
+      <w:r>
+        <w:t>не</w:t>
+      </w:r>
+      <w:proofErr w:type="spellEnd"/>
+      <w:r>
+        <w:t xml:space="preserve"> </w:t>
+      </w:r>
+      <w:proofErr w:type="spellStart"/>
+      <w:r>
+        <w:t>потребує</w:t>
+      </w:r>
+      <w:proofErr w:type="spellEnd"/>
+      <w:r>
+        <w:t xml:space="preserve"> </w:t>
+      </w:r>
+      <w:proofErr w:type="spellStart"/>
+      <w:r>
+        <w:t>жодних</w:t>
+      </w:r>
+      <w:proofErr w:type="spellEnd"/>
+      <w:r>
+        <w:t xml:space="preserve"> </w:t>
+      </w:r>
+      <w:proofErr w:type="spellStart"/>
+      <w:r>
+        <w:t>аргументів</w:t>
+      </w:r>
+      <w:proofErr w:type="spellEnd"/>
+      <w:r>
+        <w:t xml:space="preserve"> і </w:t>
+      </w:r>
+      <w:proofErr w:type="spellStart"/>
+      <w:r>
+        <w:t>просто</w:t>
+      </w:r>
+      <w:proofErr w:type="spellEnd"/>
+      <w:r>
+        <w:t xml:space="preserve"> </w:t>
+      </w:r>
+      <w:proofErr w:type="spellStart"/>
+      <w:r>
+        <w:t>видаляє</w:t>
+      </w:r>
+      <w:proofErr w:type="spellEnd"/>
+      <w:r>
+        <w:t xml:space="preserve"> </w:t>
+      </w:r>
+      <w:proofErr w:type="spellStart"/>
+      <w:r>
+        <w:t>весь</w:t>
+      </w:r>
+      <w:proofErr w:type="spellEnd"/>
+      <w:r>
+        <w:t xml:space="preserve"> </w:t>
+      </w:r>
+      <w:proofErr w:type="spellStart"/>
+      <w:r>
+        <w:t>текст</w:t>
+      </w:r>
+      <w:proofErr w:type="spellEnd"/>
+      <w:r>
+        <w:t xml:space="preserve"> з </w:t>
+      </w:r>
+      <w:proofErr w:type="spellStart"/>
+      <w:r>
+        <w:t>вікна</w:t>
+      </w:r>
+      <w:proofErr w:type="spellEnd"/>
+      <w:r>
+        <w:t xml:space="preserve"> </w:t>
+      </w:r>
+      <w:proofErr w:type="spellStart"/>
+      <w:r>
+        <w:t>консолі</w:t>
+      </w:r>
+      <w:proofErr w:type="spellEnd"/>
+      <w:r>
+        <w:t>.</w:t>
+      </w:r>
+    </w:p>
+    <w:p>
+      <w:pPr>
+        <w:pStyle w:val="P"/>
+      </w:pPr>
+      <w:r>
+        <w:t xml:space="preserve">- COPY: </w:t>
+      </w:r>
+      <w:proofErr w:type="spellStart"/>
+      <w:r>
+        <w:t>Ця</w:t>
+      </w:r>
+      <w:proofErr w:type="spellEnd"/>
+      <w:r>
+        <w:t xml:space="preserve"> </w:t>
+      </w:r>
+      <w:proofErr w:type="spellStart"/>
+      <w:r>
+        <w:t>команда</w:t>
+      </w:r>
+      <w:proofErr w:type="spellEnd"/>
+      <w:r>
+        <w:t xml:space="preserve"> </w:t>
+      </w:r>
+      <w:proofErr w:type="spellStart"/>
+      <w:r>
+        <w:t>використовується</w:t>
+      </w:r>
+      <w:proofErr w:type="spellEnd"/>
+      <w:r>
+        <w:t xml:space="preserve"> </w:t>
+      </w:r>
+      <w:proofErr w:type="spellStart"/>
+      <w:r>
+        <w:t>для</w:t>
+      </w:r>
+      <w:proofErr w:type="spellEnd"/>
+      <w:r>
+        <w:t xml:space="preserve"> </w:t>
+      </w:r>
+      <w:proofErr w:type="spellStart"/>
+      <w:r>
+        <w:t>копіювання</w:t>
+      </w:r>
+      <w:proofErr w:type="spellEnd"/>
+      <w:r>
+        <w:t xml:space="preserve"> </w:t>
+      </w:r>
+      <w:proofErr w:type="spellStart"/>
+      <w:r>
+        <w:t>файлів</w:t>
+      </w:r>
+      <w:proofErr w:type="spellEnd"/>
+      <w:r>
+        <w:t xml:space="preserve"> з </w:t>
+      </w:r>
+      <w:proofErr w:type="spellStart"/>
+      <w:r>
+        <w:t>одного</w:t>
+      </w:r>
+      <w:proofErr w:type="spellEnd"/>
+      <w:r>
+        <w:t xml:space="preserve"> </w:t>
+      </w:r>
+      <w:proofErr w:type="spellStart"/>
+      <w:r>
+        <w:t>місця</w:t>
+      </w:r>
+      <w:proofErr w:type="spellEnd"/>
+      <w:r>
+        <w:t xml:space="preserve"> в </w:t>
+      </w:r>
+      <w:proofErr w:type="spellStart"/>
+      <w:r>
+        <w:t>інше</w:t>
+      </w:r>
+      <w:proofErr w:type="spellEnd"/>
+      <w:r>
+        <w:t xml:space="preserve">. </w:t>
+      </w:r>
+      <w:proofErr w:type="spellStart"/>
+      <w:r>
+        <w:t>Їй</w:t>
+      </w:r>
+      <w:proofErr w:type="spellEnd"/>
+      <w:r>
+        <w:t xml:space="preserve"> </w:t>
+      </w:r>
+      <w:proofErr w:type="spellStart"/>
+      <w:r>
+        <w:t>потрібні</w:t>
+      </w:r>
+      <w:proofErr w:type="spellEnd"/>
+      <w:r>
+        <w:t xml:space="preserve"> </w:t>
+      </w:r>
+      <w:proofErr w:type="spellStart"/>
+      <w:r>
+        <w:t>два</w:t>
+      </w:r>
+      <w:proofErr w:type="spellEnd"/>
+      <w:r>
+        <w:t xml:space="preserve"> </w:t>
+      </w:r>
+      <w:proofErr w:type="spellStart"/>
+      <w:r>
+        <w:t>аргументи</w:t>
+      </w:r>
+      <w:proofErr w:type="spellEnd"/>
+      <w:r>
+        <w:t xml:space="preserve">: </w:t>
+      </w:r>
+      <w:proofErr w:type="spellStart"/>
+      <w:r>
+        <w:t>файл-джерело</w:t>
+      </w:r>
+      <w:proofErr w:type="spellEnd"/>
+      <w:r>
+        <w:t xml:space="preserve"> і </w:t>
+      </w:r>
+      <w:proofErr w:type="spellStart"/>
+      <w:r>
+        <w:t>місце</w:t>
+      </w:r>
+      <w:proofErr w:type="spellEnd"/>
+      <w:r>
+        <w:t xml:space="preserve"> </w:t>
+      </w:r>
+      <w:proofErr w:type="spellStart"/>
+      <w:r>
+        <w:t>призначення</w:t>
+      </w:r>
+      <w:proofErr w:type="spellEnd"/>
+      <w:r>
+        <w:t>.</w:t>
+      </w:r>
+    </w:p>
+    <w:p>
+      <w:pPr>
+        <w:pStyle w:val="P"/>
+      </w:pPr>
+      <w:r>
+        <w:t xml:space="preserve">- DIR: </w:t>
+      </w:r>
+      <w:proofErr w:type="spellStart"/>
+      <w:r>
+        <w:t>Ця</w:t>
+      </w:r>
+      <w:proofErr w:type="spellEnd"/>
+      <w:r>
+        <w:t xml:space="preserve"> </w:t>
+      </w:r>
+      <w:proofErr w:type="spellStart"/>
+      <w:r>
+        <w:t>команда</w:t>
+      </w:r>
+      <w:proofErr w:type="spellEnd"/>
+      <w:r>
+        <w:t xml:space="preserve"> </w:t>
+      </w:r>
+      <w:proofErr w:type="spellStart"/>
+      <w:r>
+        <w:t>використовується</w:t>
+      </w:r>
+      <w:proofErr w:type="spellEnd"/>
+      <w:r>
+        <w:t xml:space="preserve"> </w:t>
+      </w:r>
+      <w:proofErr w:type="spellStart"/>
+      <w:r>
+        <w:t>для</w:t>
+      </w:r>
+      <w:proofErr w:type="spellEnd"/>
+      <w:r>
+        <w:t xml:space="preserve"> </w:t>
+      </w:r>
+      <w:proofErr w:type="spellStart"/>
+      <w:r>
+        <w:t>відображення</w:t>
+      </w:r>
+      <w:proofErr w:type="spellEnd"/>
+      <w:r>
+        <w:t xml:space="preserve"> </w:t>
+      </w:r>
+      <w:proofErr w:type="spellStart"/>
+      <w:r>
+        <w:t>списку</w:t>
+      </w:r>
+      <w:proofErr w:type="spellEnd"/>
+      <w:r>
+        <w:t xml:space="preserve"> </w:t>
+      </w:r>
+      <w:proofErr w:type="spellStart"/>
+      <w:r>
+        <w:t>файлів</w:t>
+      </w:r>
+      <w:proofErr w:type="spellEnd"/>
+      <w:r>
+        <w:t xml:space="preserve"> і </w:t>
+      </w:r>
+      <w:proofErr w:type="spellStart"/>
+      <w:r>
+        <w:t>підкаталогів</w:t>
+      </w:r>
+      <w:proofErr w:type="spellEnd"/>
+      <w:r>
+        <w:t xml:space="preserve"> у </w:t>
+      </w:r>
+      <w:proofErr w:type="spellStart"/>
+      <w:r>
+        <w:t>каталозі</w:t>
+      </w:r>
+      <w:proofErr w:type="spellEnd"/>
+      <w:r>
+        <w:t xml:space="preserve">. </w:t>
+      </w:r>
+      <w:proofErr w:type="spellStart"/>
+      <w:r>
+        <w:t>Вона</w:t>
+      </w:r>
+      <w:proofErr w:type="spellEnd"/>
+      <w:r>
+        <w:t xml:space="preserve"> </w:t>
+      </w:r>
+      <w:proofErr w:type="spellStart"/>
+      <w:r>
+        <w:t>може</w:t>
+      </w:r>
+      <w:proofErr w:type="spellEnd"/>
+      <w:r>
+        <w:t xml:space="preserve"> </w:t>
+      </w:r>
+      <w:proofErr w:type="spellStart"/>
+      <w:r>
+        <w:t>приймати</w:t>
+      </w:r>
+      <w:proofErr w:type="spellEnd"/>
+      <w:r>
+        <w:t xml:space="preserve"> </w:t>
+      </w:r>
+      <w:proofErr w:type="spellStart"/>
+      <w:r>
+        <w:t>різні</w:t>
+      </w:r>
+      <w:proofErr w:type="spellEnd"/>
+      <w:r>
+        <w:t xml:space="preserve"> </w:t>
+      </w:r>
+      <w:proofErr w:type="spellStart"/>
+      <w:r>
+        <w:t>перемикачі</w:t>
+      </w:r>
+      <w:proofErr w:type="spellEnd"/>
+      <w:r>
+        <w:t xml:space="preserve"> </w:t>
+      </w:r>
+      <w:proofErr w:type="spellStart"/>
+      <w:r>
+        <w:t>для</w:t>
+      </w:r>
+      <w:proofErr w:type="spellEnd"/>
+      <w:r>
+        <w:t xml:space="preserve"> </w:t>
+      </w:r>
+      <w:proofErr w:type="spellStart"/>
+      <w:r>
+        <w:t>зміни</w:t>
+      </w:r>
+      <w:proofErr w:type="spellEnd"/>
+      <w:r>
+        <w:t xml:space="preserve"> </w:t>
+      </w:r>
+      <w:proofErr w:type="spellStart"/>
+      <w:r>
+        <w:t>виводу</w:t>
+      </w:r>
+      <w:proofErr w:type="spellEnd"/>
+      <w:r>
+        <w:t xml:space="preserve">, </w:t>
+      </w:r>
+      <w:proofErr w:type="spellStart"/>
+      <w:r>
+        <w:t>наприклад</w:t>
+      </w:r>
+      <w:proofErr w:type="spellEnd"/>
+      <w:r>
+        <w:t xml:space="preserve">, /w </w:t>
+      </w:r>
+      <w:proofErr w:type="spellStart"/>
+      <w:r>
+        <w:t>для</w:t>
+      </w:r>
+      <w:proofErr w:type="spellEnd"/>
+      <w:r>
+        <w:t xml:space="preserve"> </w:t>
+      </w:r>
+      <w:proofErr w:type="spellStart"/>
+      <w:r>
+        <w:t>широкого</w:t>
+      </w:r>
+      <w:proofErr w:type="spellEnd"/>
+      <w:r>
+        <w:t xml:space="preserve"> </w:t>
+      </w:r>
+      <w:proofErr w:type="spellStart"/>
+      <w:r>
+        <w:t>формату</w:t>
+      </w:r>
+      <w:proofErr w:type="spellEnd"/>
+      <w:r>
+        <w:t xml:space="preserve"> </w:t>
+      </w:r>
+      <w:proofErr w:type="spellStart"/>
+      <w:r>
+        <w:t>виводу</w:t>
+      </w:r>
+      <w:proofErr w:type="spellEnd"/>
+      <w:r>
+        <w:t xml:space="preserve"> </w:t>
+      </w:r>
+      <w:proofErr w:type="spellStart"/>
+      <w:r>
+        <w:t>або</w:t>
+      </w:r>
+      <w:proofErr w:type="spellEnd"/>
+      <w:r>
+        <w:t xml:space="preserve"> /p </w:t>
+      </w:r>
+      <w:proofErr w:type="spellStart"/>
+      <w:r>
+        <w:t>для</w:t>
+      </w:r>
+      <w:proofErr w:type="spellEnd"/>
+      <w:r>
+        <w:t xml:space="preserve"> </w:t>
+      </w:r>
+      <w:proofErr w:type="spellStart"/>
+      <w:r>
+        <w:t>паузи</w:t>
+      </w:r>
+      <w:proofErr w:type="spellEnd"/>
+      <w:r>
+        <w:t xml:space="preserve"> </w:t>
+      </w:r>
+      <w:proofErr w:type="spellStart"/>
+      <w:r>
+        <w:t>після</w:t>
+      </w:r>
+      <w:proofErr w:type="spellEnd"/>
+      <w:r>
+        <w:t xml:space="preserve"> </w:t>
+      </w:r>
+      <w:proofErr w:type="spellStart"/>
+      <w:r>
+        <w:t>кожного</w:t>
+      </w:r>
+      <w:proofErr w:type="spellEnd"/>
+      <w:r>
+        <w:t xml:space="preserve"> </w:t>
+      </w:r>
+      <w:proofErr w:type="spellStart"/>
+      <w:r>
+        <w:t>виводу</w:t>
+      </w:r>
+      <w:proofErr w:type="spellEnd"/>
+      <w:r>
+        <w:t xml:space="preserve"> </w:t>
+      </w:r>
+      <w:proofErr w:type="spellStart"/>
+      <w:r>
+        <w:t>на</w:t>
+      </w:r>
+      <w:proofErr w:type="spellEnd"/>
+      <w:r>
+        <w:t xml:space="preserve"> </w:t>
+      </w:r>
+      <w:proofErr w:type="spellStart"/>
+      <w:r>
+        <w:t>екран</w:t>
+      </w:r>
+      <w:proofErr w:type="spellEnd"/>
+      <w:r>
+        <w:t>.</w:t>
+      </w:r>
+    </w:p>
+    <w:p>
+      <w:pPr>
+        <w:pStyle w:val="P"/>
+      </w:pPr>
+      <w:r>
+        <w:t xml:space="preserve">- ECHO: </w:t>
+      </w:r>
+      <w:proofErr w:type="spellStart"/>
+      <w:r>
+        <w:t>Ця</w:t>
+      </w:r>
+      <w:proofErr w:type="spellEnd"/>
+      <w:r>
+        <w:t xml:space="preserve"> </w:t>
+      </w:r>
+      <w:proofErr w:type="spellStart"/>
+      <w:r>
+        <w:t>команда</w:t>
+      </w:r>
+      <w:proofErr w:type="spellEnd"/>
+      <w:r>
+        <w:t xml:space="preserve"> </w:t>
+      </w:r>
+      <w:proofErr w:type="spellStart"/>
+      <w:r>
+        <w:t>використовується</w:t>
+      </w:r>
+      <w:proofErr w:type="spellEnd"/>
+      <w:r>
+        <w:t xml:space="preserve"> </w:t>
+      </w:r>
+      <w:proofErr w:type="spellStart"/>
+      <w:r>
+        <w:t>для</w:t>
+      </w:r>
+      <w:proofErr w:type="spellEnd"/>
+      <w:r>
+        <w:t xml:space="preserve"> </w:t>
+      </w:r>
+      <w:proofErr w:type="spellStart"/>
+      <w:r>
+        <w:t>виведення</w:t>
+      </w:r>
+      <w:proofErr w:type="spellEnd"/>
+      <w:r>
+        <w:t xml:space="preserve"> </w:t>
+      </w:r>
+      <w:proofErr w:type="spellStart"/>
+      <w:r>
+        <w:t>повідомлення</w:t>
+      </w:r>
+      <w:proofErr w:type="spellEnd"/>
+      <w:r>
+        <w:t xml:space="preserve"> </w:t>
+      </w:r>
+      <w:proofErr w:type="spellStart"/>
+      <w:r>
+        <w:t>на</w:t>
+      </w:r>
+      <w:proofErr w:type="spellEnd"/>
+      <w:r>
+        <w:t xml:space="preserve"> </w:t>
+      </w:r>
+      <w:proofErr w:type="spellStart"/>
+      <w:r>
+        <w:t>екран</w:t>
+      </w:r>
+      <w:proofErr w:type="spellEnd"/>
+      <w:r>
+        <w:t xml:space="preserve"> </w:t>
+      </w:r>
+      <w:proofErr w:type="spellStart"/>
+      <w:r>
+        <w:t>або</w:t>
+      </w:r>
+      <w:proofErr w:type="spellEnd"/>
+      <w:r>
+        <w:t xml:space="preserve"> </w:t>
+      </w:r>
+      <w:proofErr w:type="spellStart"/>
+      <w:r>
+        <w:t>для</w:t>
+      </w:r>
+      <w:proofErr w:type="spellEnd"/>
+      <w:r>
+        <w:t xml:space="preserve"> </w:t>
+      </w:r>
+      <w:proofErr w:type="spellStart"/>
+      <w:r>
+        <w:t>увімкнення</w:t>
+      </w:r>
+      <w:proofErr w:type="spellEnd"/>
+      <w:r>
+        <w:t xml:space="preserve"> </w:t>
+      </w:r>
+      <w:proofErr w:type="spellStart"/>
+      <w:r>
+        <w:t>чи</w:t>
+      </w:r>
+      <w:proofErr w:type="spellEnd"/>
+      <w:r>
+        <w:t xml:space="preserve"> </w:t>
+      </w:r>
+      <w:proofErr w:type="spellStart"/>
+      <w:r>
+        <w:t>вимкнення</w:t>
+      </w:r>
+      <w:proofErr w:type="spellEnd"/>
+      <w:r>
+        <w:t xml:space="preserve"> </w:t>
+      </w:r>
+      <w:proofErr w:type="spellStart"/>
+      <w:r>
+        <w:t>відлуння</w:t>
+      </w:r>
+      <w:proofErr w:type="spellEnd"/>
+      <w:r>
+        <w:t xml:space="preserve"> </w:t>
+      </w:r>
+      <w:proofErr w:type="spellStart"/>
+      <w:r>
+        <w:t>команд</w:t>
+      </w:r>
+      <w:proofErr w:type="spellEnd"/>
+      <w:r>
+        <w:t xml:space="preserve"> у </w:t>
+      </w:r>
+      <w:proofErr w:type="spellStart"/>
+      <w:r>
+        <w:t>командному</w:t>
+      </w:r>
+      <w:proofErr w:type="spellEnd"/>
+      <w:r>
+        <w:t xml:space="preserve"> </w:t>
+      </w:r>
+      <w:proofErr w:type="spellStart"/>
+      <w:r>
+        <w:t>файлі</w:t>
+      </w:r>
+      <w:proofErr w:type="spellEnd"/>
+      <w:r>
+        <w:t xml:space="preserve">. </w:t>
+      </w:r>
+      <w:proofErr w:type="spellStart"/>
+      <w:r>
+        <w:t>Наприклад</w:t>
+      </w:r>
+      <w:proofErr w:type="spellEnd"/>
+      <w:r>
+        <w:t xml:space="preserve">, ECHO Hello, World! </w:t>
+      </w:r>
+      <w:proofErr w:type="spellStart"/>
+      <w:r>
+        <w:t>виведе</w:t>
+      </w:r>
+      <w:proofErr w:type="spellEnd"/>
+      <w:r>
+        <w:t xml:space="preserve"> </w:t>
+      </w:r>
+      <w:proofErr w:type="spellStart"/>
+      <w:r>
+        <w:t>на</w:t>
+      </w:r>
+      <w:proofErr w:type="spellEnd"/>
+      <w:r>
+        <w:t xml:space="preserve"> </w:t>
+      </w:r>
+      <w:proofErr w:type="spellStart"/>
+      <w:r>
+        <w:t>консоль</w:t>
+      </w:r>
+      <w:proofErr w:type="spellEnd"/>
+      <w:r>
+        <w:t xml:space="preserve"> </w:t>
+      </w:r>
+      <w:proofErr w:type="spellStart"/>
+      <w:r>
+        <w:t>повідомлення</w:t>
+      </w:r>
+      <w:proofErr w:type="spellEnd"/>
+      <w:r>
+        <w:t xml:space="preserve"> "Hello, World!".</w:t>
+      </w:r>
+    </w:p>
+    <w:p>
+      <w:pPr>
+        <w:pStyle w:val="P"/>
+      </w:pPr>
+      <w:r>
+        <w:t xml:space="preserve">- GOTO: </w:t>
+      </w:r>
+      <w:proofErr w:type="spellStart"/>
+      <w:r>
+        <w:t>Ця</w:t>
+      </w:r>
+      <w:proofErr w:type="spellEnd"/>
+      <w:r>
+        <w:t xml:space="preserve"> </w:t>
+      </w:r>
+      <w:proofErr w:type="spellStart"/>
+      <w:r>
+        <w:t>команда</w:t>
+      </w:r>
+      <w:proofErr w:type="spellEnd"/>
+      <w:r>
+        <w:t xml:space="preserve"> </w:t>
+      </w:r>
+      <w:proofErr w:type="spellStart"/>
+      <w:r>
+        <w:t>використовується</w:t>
+      </w:r>
+      <w:proofErr w:type="spellEnd"/>
+      <w:r>
+        <w:t xml:space="preserve"> у </w:t>
+      </w:r>
+      <w:proofErr w:type="spellStart"/>
+      <w:r>
+        <w:t>командних</w:t>
+      </w:r>
+      <w:proofErr w:type="spellEnd"/>
+      <w:r>
+        <w:t xml:space="preserve"> </w:t>
+      </w:r>
+      <w:proofErr w:type="spellStart"/>
+      <w:r>
+        <w:t>файлах</w:t>
+      </w:r>
+      <w:proofErr w:type="spellEnd"/>
+      <w:r>
+        <w:t xml:space="preserve">, </w:t>
+      </w:r>
+      <w:proofErr w:type="spellStart"/>
+      <w:r>
+        <w:t>щоб</w:t>
+      </w:r>
+      <w:proofErr w:type="spellEnd"/>
+      <w:r>
+        <w:t xml:space="preserve"> </w:t>
+      </w:r>
+      <w:proofErr w:type="spellStart"/>
+      <w:r>
+        <w:t>спрямувати</w:t>
+      </w:r>
+      <w:proofErr w:type="spellEnd"/>
+      <w:r>
+        <w:t xml:space="preserve"> </w:t>
+      </w:r>
+      <w:proofErr w:type="spellStart"/>
+      <w:r>
+        <w:t>командний</w:t>
+      </w:r>
+      <w:proofErr w:type="spellEnd"/>
+      <w:r>
+        <w:t xml:space="preserve"> </w:t>
+      </w:r>
+      <w:proofErr w:type="spellStart"/>
+      <w:r>
+        <w:t>процесор</w:t>
+      </w:r>
+      <w:proofErr w:type="spellEnd"/>
+      <w:r>
+        <w:t xml:space="preserve"> </w:t>
+      </w:r>
+      <w:proofErr w:type="spellStart"/>
+      <w:r>
+        <w:t>на</w:t>
+      </w:r>
+      <w:proofErr w:type="spellEnd"/>
+      <w:r>
+        <w:t xml:space="preserve"> </w:t>
+      </w:r>
+      <w:proofErr w:type="spellStart"/>
+      <w:r>
+        <w:t>позначений</w:t>
+      </w:r>
+      <w:proofErr w:type="spellEnd"/>
+      <w:r>
+        <w:t xml:space="preserve"> </w:t>
+      </w:r>
+      <w:proofErr w:type="spellStart"/>
+      <w:r>
+        <w:t>рядок</w:t>
+      </w:r>
+      <w:proofErr w:type="spellEnd"/>
+      <w:r>
+        <w:t xml:space="preserve"> </w:t>
+      </w:r>
+      <w:proofErr w:type="spellStart"/>
+      <w:r>
+        <w:t>скрипта</w:t>
+      </w:r>
+      <w:proofErr w:type="spellEnd"/>
+      <w:r>
+        <w:t xml:space="preserve">. </w:t>
+      </w:r>
+      <w:proofErr w:type="spellStart"/>
+      <w:r>
+        <w:t>Наприклад</w:t>
+      </w:r>
+      <w:proofErr w:type="spellEnd"/>
+      <w:r>
+        <w:t xml:space="preserve">, GOTO END </w:t>
+      </w:r>
+      <w:proofErr w:type="spellStart"/>
+      <w:r>
+        <w:t>призведе</w:t>
+      </w:r>
+      <w:proofErr w:type="spellEnd"/>
+      <w:r>
+        <w:t xml:space="preserve"> </w:t>
+      </w:r>
+      <w:proofErr w:type="spellStart"/>
+      <w:r>
+        <w:t>до</w:t>
+      </w:r>
+      <w:proofErr w:type="spellEnd"/>
+      <w:r>
+        <w:t xml:space="preserve"> </w:t>
+      </w:r>
+      <w:proofErr w:type="spellStart"/>
+      <w:r>
+        <w:t>переходу</w:t>
+      </w:r>
+      <w:proofErr w:type="spellEnd"/>
+      <w:r>
+        <w:t xml:space="preserve"> </w:t>
+      </w:r>
+      <w:proofErr w:type="spellStart"/>
+      <w:r>
+        <w:t>на</w:t>
+      </w:r>
+      <w:proofErr w:type="spellEnd"/>
+      <w:r>
+        <w:t xml:space="preserve"> </w:t>
+      </w:r>
+      <w:proofErr w:type="spellStart"/>
+      <w:r>
+        <w:t>рядок</w:t>
+      </w:r>
+      <w:proofErr w:type="spellEnd"/>
+      <w:r>
+        <w:t xml:space="preserve"> з </w:t>
+      </w:r>
+      <w:proofErr w:type="spellStart"/>
+      <w:r>
+        <w:t>міткою</w:t>
+      </w:r>
+      <w:proofErr w:type="spellEnd"/>
+      <w:r>
+        <w:t xml:space="preserve"> :END.</w:t>
+      </w:r>
+    </w:p>
+    <w:p>
+      <w:pPr>
+        <w:pStyle w:val="P"/>
+      </w:pPr>
+      <w:r>
+        <w:t xml:space="preserve">- EXIT: </w:t>
+      </w:r>
+      <w:proofErr w:type="spellStart"/>
+      <w:r>
+        <w:t>Ця</w:t>
+      </w:r>
+      <w:proofErr w:type="spellEnd"/>
+      <w:r>
+        <w:t xml:space="preserve"> </w:t>
+      </w:r>
+      <w:proofErr w:type="spellStart"/>
+      <w:r>
+        <w:t>команда</w:t>
+      </w:r>
+      <w:proofErr w:type="spellEnd"/>
+      <w:r>
+        <w:t xml:space="preserve"> </w:t>
+      </w:r>
+      <w:proofErr w:type="spellStart"/>
+      <w:r>
+        <w:t>використовується</w:t>
+      </w:r>
+      <w:proofErr w:type="spellEnd"/>
+      <w:r>
+        <w:t xml:space="preserve"> </w:t>
+      </w:r>
+      <w:proofErr w:type="spellStart"/>
+      <w:r>
+        <w:t>для</w:t>
+      </w:r>
+      <w:proofErr w:type="spellEnd"/>
+      <w:r>
+        <w:t xml:space="preserve"> </w:t>
+      </w:r>
+      <w:proofErr w:type="spellStart"/>
+      <w:r>
+        <w:t>завершення</w:t>
+      </w:r>
+      <w:proofErr w:type="spellEnd"/>
+      <w:r>
+        <w:t xml:space="preserve"> </w:t>
+      </w:r>
+      <w:proofErr w:type="spellStart"/>
+      <w:r>
+        <w:t>сеансу</w:t>
+      </w:r>
+      <w:proofErr w:type="spellEnd"/>
+      <w:r>
+        <w:t xml:space="preserve"> </w:t>
+      </w:r>
+      <w:proofErr w:type="spellStart"/>
+      <w:r>
+        <w:t>командного</w:t>
+      </w:r>
+      <w:proofErr w:type="spellEnd"/>
+      <w:r>
+        <w:t xml:space="preserve"> </w:t>
+      </w:r>
+      <w:proofErr w:type="spellStart"/>
+      <w:r>
+        <w:t>процесора</w:t>
+      </w:r>
+      <w:proofErr w:type="spellEnd"/>
+      <w:r>
+        <w:t xml:space="preserve">, </w:t>
+      </w:r>
+      <w:proofErr w:type="spellStart"/>
+      <w:r>
+        <w:t>закриття</w:t>
+      </w:r>
+      <w:proofErr w:type="spellEnd"/>
+      <w:r>
+        <w:t xml:space="preserve"> </w:t>
+      </w:r>
+      <w:proofErr w:type="spellStart"/>
+      <w:r>
+        <w:t>скрипта</w:t>
+      </w:r>
+      <w:proofErr w:type="spellEnd"/>
+      <w:r>
+        <w:t xml:space="preserve"> </w:t>
+      </w:r>
+      <w:proofErr w:type="spellStart"/>
+      <w:r>
+        <w:t>або</w:t>
+      </w:r>
+      <w:proofErr w:type="spellEnd"/>
+      <w:r>
+        <w:t xml:space="preserve"> </w:t>
+      </w:r>
+      <w:proofErr w:type="spellStart"/>
+      <w:r>
+        <w:t>пакетного</w:t>
+      </w:r>
+      <w:proofErr w:type="spellEnd"/>
+      <w:r>
+        <w:t xml:space="preserve"> </w:t>
+      </w:r>
+      <w:proofErr w:type="spellStart"/>
+      <w:r>
+        <w:t>файлу</w:t>
+      </w:r>
+      <w:proofErr w:type="spellEnd"/>
+      <w:r>
+        <w:t>.</w:t>
+      </w:r>
+    </w:p>
+    <w:p>
+      <w:pPr>
+        <w:pStyle w:val="P"/>
+      </w:pPr>
+      <w:r>
+        <w:t xml:space="preserve">- IF: </w:t>
+      </w:r>
+      <w:proofErr w:type="spellStart"/>
+      <w:r>
+        <w:t>Ця</w:t>
+      </w:r>
+      <w:proofErr w:type="spellEnd"/>
+      <w:r>
+        <w:t xml:space="preserve"> </w:t>
+      </w:r>
+      <w:proofErr w:type="spellStart"/>
+      <w:r>
+        <w:t>команда</w:t>
+      </w:r>
+      <w:proofErr w:type="spellEnd"/>
+      <w:r>
+        <w:t xml:space="preserve"> </w:t>
+      </w:r>
+      <w:proofErr w:type="spellStart"/>
+      <w:r>
+        <w:t>використовується</w:t>
+      </w:r>
+      <w:proofErr w:type="spellEnd"/>
+      <w:r>
+        <w:t xml:space="preserve"> </w:t>
+      </w:r>
+      <w:proofErr w:type="spellStart"/>
+      <w:r>
+        <w:t>для</w:t>
+      </w:r>
+      <w:proofErr w:type="spellEnd"/>
+      <w:r>
+        <w:t xml:space="preserve"> </w:t>
+      </w:r>
+      <w:proofErr w:type="spellStart"/>
+      <w:r>
+        <w:t>виконання</w:t>
+      </w:r>
+      <w:proofErr w:type="spellEnd"/>
+      <w:r>
+        <w:t xml:space="preserve"> </w:t>
+      </w:r>
+      <w:proofErr w:type="spellStart"/>
+      <w:r>
+        <w:t>умовної</w:t>
+      </w:r>
+      <w:proofErr w:type="spellEnd"/>
+      <w:r>
+        <w:t xml:space="preserve"> </w:t>
+      </w:r>
+      <w:proofErr w:type="spellStart"/>
+      <w:r>
+        <w:t>обробки</w:t>
+      </w:r>
+      <w:proofErr w:type="spellEnd"/>
+      <w:r>
+        <w:t xml:space="preserve"> в </w:t>
+      </w:r>
+      <w:proofErr w:type="spellStart"/>
+      <w:r>
+        <w:t>пакетних</w:t>
+      </w:r>
+      <w:proofErr w:type="spellEnd"/>
+      <w:r>
+        <w:t xml:space="preserve"> </w:t>
+      </w:r>
+      <w:proofErr w:type="spellStart"/>
+      <w:r>
+        <w:t>файлах</w:t>
+      </w:r>
+      <w:proofErr w:type="spellEnd"/>
+      <w:r>
+        <w:t xml:space="preserve">. </w:t>
+      </w:r>
+      <w:proofErr w:type="spellStart"/>
+      <w:r>
+        <w:t>Наприклад</w:t>
+      </w:r>
+      <w:proofErr w:type="spellEnd"/>
+      <w:r>
+        <w:t xml:space="preserve">, IF EXIST </w:t>
+      </w:r>
+      <w:proofErr w:type="spellStart"/>
+      <w:r>
+        <w:t>ім'я</w:t>
+      </w:r>
+      <w:proofErr w:type="spellEnd"/>
+      <w:r>
+        <w:t xml:space="preserve"> </w:t>
+      </w:r>
+      <w:proofErr w:type="spellStart"/>
+      <w:r>
+        <w:t>файлу</w:t>
+      </w:r>
+      <w:proofErr w:type="spellEnd"/>
+      <w:r>
+        <w:t xml:space="preserve"> (DEL </w:t>
+      </w:r>
+      <w:proofErr w:type="spellStart"/>
+      <w:r>
+        <w:t>ім'я</w:t>
+      </w:r>
+      <w:proofErr w:type="spellEnd"/>
+      <w:r>
+        <w:t xml:space="preserve"> </w:t>
+      </w:r>
+      <w:proofErr w:type="spellStart"/>
+      <w:r>
+        <w:t>файлу</w:t>
+      </w:r>
+      <w:proofErr w:type="spellEnd"/>
+      <w:r>
+        <w:t xml:space="preserve">) </w:t>
+      </w:r>
+      <w:proofErr w:type="spellStart"/>
+      <w:r>
+        <w:t>видалить</w:t>
+      </w:r>
+      <w:proofErr w:type="spellEnd"/>
+      <w:r>
+        <w:t xml:space="preserve"> </w:t>
+      </w:r>
+      <w:proofErr w:type="spellStart"/>
+      <w:r>
+        <w:t>вказаний</w:t>
+      </w:r>
+      <w:proofErr w:type="spellEnd"/>
+      <w:r>
+        <w:t xml:space="preserve"> </w:t>
+      </w:r>
+      <w:proofErr w:type="spellStart"/>
+      <w:r>
+        <w:t>файл</w:t>
+      </w:r>
+      <w:proofErr w:type="spellEnd"/>
+      <w:r>
+        <w:t xml:space="preserve">, </w:t>
+      </w:r>
+      <w:proofErr w:type="spellStart"/>
+      <w:r>
+        <w:t>якщо</w:t>
+      </w:r>
+      <w:proofErr w:type="spellEnd"/>
+      <w:r>
+        <w:t xml:space="preserve"> </w:t>
+      </w:r>
+      <w:proofErr w:type="spellStart"/>
+      <w:r>
+        <w:t>він</w:t>
+      </w:r>
+      <w:proofErr w:type="spellEnd"/>
+      <w:r>
+        <w:t xml:space="preserve"> </w:t>
+      </w:r>
+      <w:proofErr w:type="spellStart"/>
+      <w:r>
+        <w:t>існує</w:t>
+      </w:r>
+      <w:proofErr w:type="spellEnd"/>
+      <w:r>
+        <w:t>.</w:t>
+      </w:r>
+    </w:p>
+    <w:p>
+      <w:pPr>
+        <w:pStyle w:val="P"/>
+      </w:pPr>
+      <w:r>
+        <w:t xml:space="preserve">- MD: </w:t>
+      </w:r>
+      <w:proofErr w:type="spellStart"/>
+      <w:r>
+        <w:t>Ця</w:t>
+      </w:r>
+      <w:proofErr w:type="spellEnd"/>
+      <w:r>
+        <w:t xml:space="preserve"> </w:t>
+      </w:r>
+      <w:proofErr w:type="spellStart"/>
+      <w:r>
+        <w:t>команда</w:t>
+      </w:r>
+      <w:proofErr w:type="spellEnd"/>
+      <w:r>
+        <w:t xml:space="preserve"> </w:t>
+      </w:r>
+      <w:proofErr w:type="spellStart"/>
+      <w:r>
+        <w:t>використовується</w:t>
+      </w:r>
+      <w:proofErr w:type="spellEnd"/>
+      <w:r>
+        <w:t xml:space="preserve"> </w:t>
+      </w:r>
+      <w:proofErr w:type="spellStart"/>
+      <w:r>
+        <w:t>для</w:t>
+      </w:r>
+      <w:proofErr w:type="spellEnd"/>
+      <w:r>
+        <w:t xml:space="preserve"> </w:t>
+      </w:r>
+      <w:proofErr w:type="spellStart"/>
+      <w:r>
+        <w:t>створення</w:t>
+      </w:r>
+      <w:proofErr w:type="spellEnd"/>
+      <w:r>
+        <w:t xml:space="preserve"> </w:t>
+      </w:r>
+      <w:proofErr w:type="spellStart"/>
+      <w:r>
+        <w:t>каталогу</w:t>
+      </w:r>
+      <w:proofErr w:type="spellEnd"/>
+      <w:r>
+        <w:t xml:space="preserve">. </w:t>
+      </w:r>
+      <w:proofErr w:type="spellStart"/>
+      <w:r>
+        <w:t>Наприклад</w:t>
+      </w:r>
+      <w:proofErr w:type="spellEnd"/>
+      <w:r>
+        <w:t xml:space="preserve">, MD </w:t>
+      </w:r>
+      <w:proofErr w:type="spellStart"/>
+      <w:r>
+        <w:t>new_directory</w:t>
+      </w:r>
+      <w:proofErr w:type="spellEnd"/>
+      <w:r>
+        <w:t xml:space="preserve"> </w:t>
+      </w:r>
+      <w:proofErr w:type="spellStart"/>
+      <w:r>
+        <w:t>створить</w:t>
+      </w:r>
+      <w:proofErr w:type="spellEnd"/>
+      <w:r>
+        <w:t xml:space="preserve"> </w:t>
+      </w:r>
+      <w:proofErr w:type="spellStart"/>
+      <w:r>
+        <w:t>новий</w:t>
+      </w:r>
+      <w:proofErr w:type="spellEnd"/>
+      <w:r>
+        <w:t xml:space="preserve"> </w:t>
+      </w:r>
+      <w:proofErr w:type="spellStart"/>
+      <w:r>
+        <w:t>каталог</w:t>
+      </w:r>
+      <w:proofErr w:type="spellEnd"/>
+      <w:r>
+        <w:t xml:space="preserve"> з </w:t>
+      </w:r>
+      <w:proofErr w:type="spellStart"/>
+      <w:r>
+        <w:t>назвою</w:t>
+      </w:r>
+      <w:proofErr w:type="spellEnd"/>
+      <w:r>
+        <w:t xml:space="preserve"> "</w:t>
+      </w:r>
+      <w:proofErr w:type="spellStart"/>
+      <w:r>
+        <w:t>new_directory</w:t>
+      </w:r>
+      <w:proofErr w:type="spellEnd"/>
+      <w:r>
+        <w:t>".</w:t>
+      </w:r>
+    </w:p>
+    <w:p>
+      <w:pPr>
+        <w:pStyle w:val="P"/>
+      </w:pPr>
+    </w:p>
+    <w:p>
+      <w:pPr>
+        <w:pStyle w:val="P"/>
+        <w:rPr>
+          <w:b/>
+          <w:bCs/>
+        </w:rPr>
+      </w:pPr>
+      <w:proofErr w:type="spellStart"/>
+      <w:r>
+        <w:rPr>
+          <w:b/>
+          <w:bCs/>
+        </w:rPr>
+        <w:t>Розробка</w:t>
+      </w:r>
+      <w:proofErr w:type="spellEnd"/>
+      <w:r>
+        <w:rPr>
+          <w:b/>
+          <w:bCs/>
+        </w:rPr>
+        <w:t xml:space="preserve"> </w:t>
+      </w:r>
+      <w:proofErr w:type="spellStart"/>
+      <w:r>
+        <w:rPr>
+          <w:b/>
+          <w:bCs/>
+        </w:rPr>
+        <w:t>пакетного</w:t>
+      </w:r>
+      <w:proofErr w:type="spellEnd"/>
+      <w:r>
+        <w:rPr>
+          <w:b/>
+          <w:bCs/>
+        </w:rPr>
+        <w:t xml:space="preserve"> </w:t>
+      </w:r>
+      <w:proofErr w:type="spellStart"/>
+      <w:r>
+        <w:rPr>
+          <w:b/>
+          <w:bCs/>
+        </w:rPr>
+        <w:t>файлу</w:t>
+      </w:r>
+      <w:proofErr w:type="spellEnd"/>
+    </w:p>
+    <w:p>
+      <w:pPr>
+        <w:pStyle w:val="P"/>
+      </w:pPr>
+    </w:p>
+    <w:p>
+      <w:pPr>
+        <w:shd w:val="clear" w:color="auto" w:fill="24292E"/>
+        <w:spacing w:line="285" w:lineRule="atLeast"/>
+        <w:ind w:firstLine="0"/>
+        <w:rPr>
+          <w:rFonts w:ascii="Cascadia Code" w:hAnsi="Cascadia Code" w:cs="Cascadia Code"/>
+          <w:color w:val="E1E4E8"/>
+          <w:sz w:val="21"/>
+          <w:szCs w:val="21"/>
+        </w:rPr>
+      </w:pPr>
+      <w:r>
+        <w:rPr>
+          <w:rFonts w:ascii="Cascadia Code" w:hAnsi="Cascadia Code" w:cs="Cascadia Code"/>
+          <w:color w:val="F97583"/>
+          <w:sz w:val="21"/>
+          <w:szCs w:val="21"/>
+        </w:rPr>
+        <w:lastRenderedPageBreak/>
+        <w:t>@ECHO</w:t>
+      </w:r>
+      <w:r>
+        <w:rPr>
+          <w:rFonts w:ascii="Cascadia Code" w:hAnsi="Cascadia Code" w:cs="Cascadia Code"/>
+          <w:color w:val="E1E4E8"/>
+          <w:sz w:val="21"/>
+          <w:szCs w:val="21"/>
+        </w:rPr>
+        <w:t xml:space="preserve"> </w:t>
+      </w:r>
+      <w:r>
+        <w:rPr>
+          <w:rFonts w:ascii="Cascadia Code" w:hAnsi="Cascadia Code" w:cs="Cascadia Code"/>
+          <w:color w:val="F97583"/>
+          <w:sz w:val="21"/>
+          <w:szCs w:val="21"/>
+        </w:rPr>
+        <w:t>OFF</w:t>
+      </w:r>
+    </w:p>
+    <w:p>
+      <w:pPr>
+        <w:shd w:val="clear" w:color="auto" w:fill="24292E"/>
+        <w:spacing w:line="285" w:lineRule="atLeast"/>
+        <w:ind w:firstLine="0"/>
+        <w:rPr>
+          <w:rFonts w:ascii="Cascadia Code" w:hAnsi="Cascadia Code" w:cs="Cascadia Code"/>
+          <w:color w:val="E1E4E8"/>
+          <w:sz w:val="21"/>
+          <w:szCs w:val="21"/>
+        </w:rPr>
+      </w:pPr>
+      <w:r>
+        <w:rPr>
+          <w:rFonts w:ascii="Cascadia Code" w:hAnsi="Cascadia Code" w:cs="Cascadia Code"/>
+          <w:color w:val="F97583"/>
+          <w:sz w:val="21"/>
+          <w:szCs w:val="21"/>
+        </w:rPr>
+        <w:t>MD</w:t>
+      </w:r>
+      <w:r>
+        <w:rPr>
+          <w:rFonts w:ascii="Cascadia Code" w:hAnsi="Cascadia Code" w:cs="Cascadia Code"/>
+          <w:color w:val="E1E4E8"/>
+          <w:sz w:val="21"/>
+          <w:szCs w:val="21"/>
+        </w:rPr>
+        <w:t xml:space="preserve"> </w:t>
+      </w:r>
+      <w:proofErr w:type="spellStart"/>
+      <w:r>
+        <w:rPr>
+          <w:rFonts w:ascii="Cascadia Code" w:hAnsi="Cascadia Code" w:cs="Cascadia Code"/>
+          <w:color w:val="E1E4E8"/>
+          <w:sz w:val="21"/>
+          <w:szCs w:val="21"/>
+        </w:rPr>
+        <w:t>newLocation</w:t>
+      </w:r>
+      <w:proofErr w:type="spellEnd"/>
+    </w:p>
+    <w:p>
+      <w:pPr>
+        <w:shd w:val="clear" w:color="auto" w:fill="24292E"/>
+        <w:spacing w:line="285" w:lineRule="atLeast"/>
+        <w:ind w:firstLine="0"/>
+        <w:rPr>
+          <w:rFonts w:ascii="Cascadia Code" w:hAnsi="Cascadia Code" w:cs="Cascadia Code"/>
+          <w:color w:val="E1E4E8"/>
+          <w:sz w:val="21"/>
+          <w:szCs w:val="21"/>
+        </w:rPr>
+      </w:pPr>
+      <w:r>
+        <w:rPr>
+          <w:rFonts w:ascii="Cascadia Code" w:hAnsi="Cascadia Code" w:cs="Cascadia Code"/>
+          <w:color w:val="F97583"/>
+          <w:sz w:val="21"/>
+          <w:szCs w:val="21"/>
+        </w:rPr>
+        <w:t>COPY</w:t>
+      </w:r>
+      <w:r>
+        <w:rPr>
+          <w:rFonts w:ascii="Cascadia Code" w:hAnsi="Cascadia Code" w:cs="Cascadia Code"/>
+          <w:color w:val="E1E4E8"/>
+          <w:sz w:val="21"/>
+          <w:szCs w:val="21"/>
+        </w:rPr>
+        <w:t xml:space="preserve"> main.bat </w:t>
+      </w:r>
+      <w:proofErr w:type="spellStart"/>
+      <w:r>
+        <w:rPr>
+          <w:rFonts w:ascii="Cascadia Code" w:hAnsi="Cascadia Code" w:cs="Cascadia Code"/>
+          <w:color w:val="E1E4E8"/>
+          <w:sz w:val="21"/>
+          <w:szCs w:val="21"/>
+        </w:rPr>
+        <w:t>newLocation</w:t>
+      </w:r>
+      <w:proofErr w:type="spellEnd"/>
+    </w:p>
+    <w:p>
+      <w:pPr>
+        <w:shd w:val="clear" w:color="auto" w:fill="24292E"/>
+        <w:spacing w:line="285" w:lineRule="atLeast"/>
+        <w:ind w:firstLine="0"/>
+        <w:rPr>
+          <w:rFonts w:ascii="Cascadia Code" w:hAnsi="Cascadia Code" w:cs="Cascadia Code"/>
+          <w:color w:val="E1E4E8"/>
+          <w:sz w:val="21"/>
+          <w:szCs w:val="21"/>
+        </w:rPr>
+      </w:pPr>
+      <w:r>
+        <w:rPr>
+          <w:rFonts w:ascii="Cascadia Code" w:hAnsi="Cascadia Code" w:cs="Cascadia Code"/>
+          <w:color w:val="F97583"/>
+          <w:sz w:val="21"/>
+          <w:szCs w:val="21"/>
+        </w:rPr>
+        <w:t>ECHO</w:t>
+      </w:r>
+      <w:r>
+        <w:rPr>
+          <w:rFonts w:ascii="Cascadia Code" w:hAnsi="Cascadia Code" w:cs="Cascadia Code"/>
+          <w:color w:val="E1E4E8"/>
+          <w:sz w:val="21"/>
+          <w:szCs w:val="21"/>
+        </w:rPr>
+        <w:t xml:space="preserve"> </w:t>
+      </w:r>
+      <w:proofErr w:type="spellStart"/>
+      <w:r>
+        <w:rPr>
+          <w:rFonts w:ascii="Cascadia Code" w:hAnsi="Cascadia Code" w:cs="Cascadia Code"/>
+          <w:color w:val="E1E4E8"/>
+          <w:sz w:val="21"/>
+          <w:szCs w:val="21"/>
+        </w:rPr>
+        <w:t>The</w:t>
+      </w:r>
+      <w:proofErr w:type="spellEnd"/>
+      <w:r>
+        <w:rPr>
+          <w:rFonts w:ascii="Cascadia Code" w:hAnsi="Cascadia Code" w:cs="Cascadia Code"/>
+          <w:color w:val="E1E4E8"/>
+          <w:sz w:val="21"/>
+          <w:szCs w:val="21"/>
+        </w:rPr>
+        <w:t xml:space="preserve"> </w:t>
+      </w:r>
+      <w:proofErr w:type="spellStart"/>
+      <w:r>
+        <w:rPr>
+          <w:rFonts w:ascii="Cascadia Code" w:hAnsi="Cascadia Code" w:cs="Cascadia Code"/>
+          <w:color w:val="E1E4E8"/>
+          <w:sz w:val="21"/>
+          <w:szCs w:val="21"/>
+        </w:rPr>
+        <w:t>file</w:t>
+      </w:r>
+      <w:proofErr w:type="spellEnd"/>
+      <w:r>
+        <w:rPr>
+          <w:rFonts w:ascii="Cascadia Code" w:hAnsi="Cascadia Code" w:cs="Cascadia Code"/>
+          <w:color w:val="E1E4E8"/>
+          <w:sz w:val="21"/>
+          <w:szCs w:val="21"/>
+        </w:rPr>
+        <w:t xml:space="preserve"> </w:t>
+      </w:r>
+      <w:proofErr w:type="spellStart"/>
+      <w:r>
+        <w:rPr>
+          <w:rFonts w:ascii="Cascadia Code" w:hAnsi="Cascadia Code" w:cs="Cascadia Code"/>
+          <w:color w:val="E1E4E8"/>
+          <w:sz w:val="21"/>
+          <w:szCs w:val="21"/>
+        </w:rPr>
+        <w:t>has</w:t>
+      </w:r>
+      <w:proofErr w:type="spellEnd"/>
+      <w:r>
+        <w:rPr>
+          <w:rFonts w:ascii="Cascadia Code" w:hAnsi="Cascadia Code" w:cs="Cascadia Code"/>
+          <w:color w:val="E1E4E8"/>
+          <w:sz w:val="21"/>
+          <w:szCs w:val="21"/>
+        </w:rPr>
+        <w:t xml:space="preserve"> </w:t>
+      </w:r>
+      <w:proofErr w:type="spellStart"/>
+      <w:r>
+        <w:rPr>
+          <w:rFonts w:ascii="Cascadia Code" w:hAnsi="Cascadia Code" w:cs="Cascadia Code"/>
+          <w:color w:val="E1E4E8"/>
+          <w:sz w:val="21"/>
+          <w:szCs w:val="21"/>
+        </w:rPr>
+        <w:t>been</w:t>
+      </w:r>
+      <w:proofErr w:type="spellEnd"/>
+      <w:r>
+        <w:rPr>
+          <w:rFonts w:ascii="Cascadia Code" w:hAnsi="Cascadia Code" w:cs="Cascadia Code"/>
+          <w:color w:val="E1E4E8"/>
+          <w:sz w:val="21"/>
+          <w:szCs w:val="21"/>
+        </w:rPr>
+        <w:t xml:space="preserve"> </w:t>
+      </w:r>
+      <w:proofErr w:type="spellStart"/>
+      <w:r>
+        <w:rPr>
+          <w:rFonts w:ascii="Cascadia Code" w:hAnsi="Cascadia Code" w:cs="Cascadia Code"/>
+          <w:color w:val="E1E4E8"/>
+          <w:sz w:val="21"/>
+          <w:szCs w:val="21"/>
+        </w:rPr>
+        <w:t>copied</w:t>
+      </w:r>
+      <w:proofErr w:type="spellEnd"/>
+      <w:r>
+        <w:rPr>
+          <w:rFonts w:ascii="Cascadia Code" w:hAnsi="Cascadia Code" w:cs="Cascadia Code"/>
+          <w:color w:val="E1E4E8"/>
+          <w:sz w:val="21"/>
+          <w:szCs w:val="21"/>
+        </w:rPr>
+        <w:t>!</w:t>
+      </w:r>
+    </w:p>
+    <w:p>
+      <w:pPr>
+        <w:shd w:val="clear" w:color="auto" w:fill="24292E"/>
+        <w:spacing w:line="285" w:lineRule="atLeast"/>
+        <w:ind w:firstLine="0"/>
+        <w:rPr>
+          <w:rFonts w:ascii="Cascadia Code" w:hAnsi="Cascadia Code" w:cs="Cascadia Code"/>
+          <w:color w:val="E1E4E8"/>
+          <w:sz w:val="21"/>
+          <w:szCs w:val="21"/>
+        </w:rPr>
+      </w:pPr>
+      <w:r>
+        <w:rPr>
+          <w:rFonts w:ascii="Cascadia Code" w:hAnsi="Cascadia Code" w:cs="Cascadia Code"/>
+          <w:color w:val="F97583"/>
+          <w:sz w:val="21"/>
+          <w:szCs w:val="21"/>
+        </w:rPr>
+        <w:t>PAUSE</w:t>
+      </w:r>
+    </w:p>
+    <w:p>
+      <w:pPr>
+        <w:pStyle w:val="P"/>
+      </w:pPr>
+    </w:p>
+    <w:p>
+      <w:pPr>
+        <w:pStyle w:val="P"/>
+        <w:rPr>
+          <w:b/>
+          <w:bCs/>
+        </w:rPr>
+      </w:pPr>
+      <w:proofErr w:type="spellStart"/>
+      <w:r>
+        <w:rPr>
+          <w:b/>
+          <w:bCs/>
+        </w:rPr>
+        <w:t>Результати</w:t>
+      </w:r>
+      <w:proofErr w:type="spellEnd"/>
+      <w:r>
+        <w:rPr>
+          <w:b/>
+          <w:bCs/>
+        </w:rPr>
+        <w:t xml:space="preserve"> </w:t>
+      </w:r>
+      <w:proofErr w:type="spellStart"/>
+      <w:r>
+        <w:rPr>
+          <w:b/>
+          <w:bCs/>
+        </w:rPr>
+        <w:t>виконання</w:t>
+      </w:r>
+      <w:proofErr w:type="spellEnd"/>
+    </w:p>
+    <w:p>
+      <w:pPr>
+        <w:pStyle w:val="P"/>
+      </w:pPr>
+    </w:p>
+    <w:p>
+      <w:pPr>
+        <w:pStyle w:val="P"/>
+        <w:ind w:hanging="1418"/>
+      </w:pPr>
+      <w:r>
+        <w:drawing>
+          <wp:inline distT="0" distB="0" distL="0" distR="0" wp14:anchorId="29B7F3E5" wp14:editId="5812D32B">
+            <wp:extent cx="7534275" cy="4229100"/>
+            <wp:effectExtent l="0" t="0" r="9525" b="0"/>
+            <wp:docPr id="1" name="Picture 1"/>
+            <wp:cNvGraphicFramePr>
+              <a:graphicFrameLocks xmlns:a="http://schemas.openxmlformats.org/drawingml/2006/main" noChangeAspect="1"/>
+            </wp:cNvGraphicFramePr>
+            <a:graphic xmlns:a="http://schemas.openxmlformats.org/drawingml/2006/main">
+              <a:graphicData uri="http://schemas.openxmlformats.org/drawingml/2006/picture">
+                <pic:pic xmlns:pic="http://schemas.openxmlformats.org/drawingml/2006/picture">
+                  <pic:nvPicPr>
+                    <pic:cNvPr id="1" name=""/>
+                    <pic:cNvPicPr/>
+                  </pic:nvPicPr>
+                  <pic:blipFill>
+                    <a:blip r:embed="rId7"/>
+                    <a:stretch>
+                      <a:fillRect/>
+                    </a:stretch>
+                  </pic:blipFill>
+                  <pic:spPr>
+                    <a:xfrm>
+                      <a:off x="0" y="0"/>
+                      <a:ext cx="7534275" cy="4229100"/>
+                    </a:xfrm>
+                    <a:prstGeom prst="rect">
+                      <a:avLst/>
+                    </a:prstGeom>
+                  </pic:spPr>
+                </pic:pic>
+              </a:graphicData>
+            </a:graphic>
+          </wp:inline>
+        </w:drawing>
+      </w:r>
+    </w:p>
+    <w:p>
+      <w:pPr>
+        <w:pStyle w:val="P"/>
       </w:pPr>
     </w:p>
     <w:p>
@@ -492,8 +2686,173 @@
       <w:pPr>
         <w:pStyle w:val="P"/>
       </w:pPr>
-      <w:r>
-        <w:t xml:space="preserve">Таким чином, ми </w:t>
+      <w:proofErr w:type="spellStart"/>
+      <w:r>
+        <w:t>Таким</w:t>
+      </w:r>
+      <w:proofErr w:type="spellEnd"/>
+      <w:r>
+        <w:t xml:space="preserve"> </w:t>
+      </w:r>
+      <w:proofErr w:type="spellStart"/>
+      <w:r>
+        <w:t>чином</w:t>
+      </w:r>
+      <w:proofErr w:type="spellEnd"/>
+      <w:r>
+        <w:t xml:space="preserve">, </w:t>
+      </w:r>
+      <w:proofErr w:type="spellStart"/>
+      <w:r>
+        <w:t>ми</w:t>
+      </w:r>
+      <w:proofErr w:type="spellEnd"/>
+      <w:r>
+        <w:t xml:space="preserve"> </w:t>
+      </w:r>
+      <w:proofErr w:type="spellStart"/>
+      <w:r>
+        <w:t>дослідили</w:t>
+      </w:r>
+      <w:proofErr w:type="spellEnd"/>
+      <w:r>
+        <w:t xml:space="preserve"> </w:t>
+      </w:r>
+      <w:proofErr w:type="spellStart"/>
+      <w:r>
+        <w:t>основні</w:t>
+      </w:r>
+      <w:proofErr w:type="spellEnd"/>
+      <w:r>
+        <w:t xml:space="preserve"> </w:t>
+      </w:r>
+      <w:proofErr w:type="spellStart"/>
+      <w:r>
+        <w:t>команди</w:t>
+      </w:r>
+      <w:proofErr w:type="spellEnd"/>
+      <w:r>
+        <w:t xml:space="preserve"> </w:t>
+      </w:r>
+      <w:proofErr w:type="spellStart"/>
+      <w:r>
+        <w:t>консолі</w:t>
+      </w:r>
+      <w:proofErr w:type="spellEnd"/>
+      <w:r>
+        <w:t xml:space="preserve"> Microsoft Windows, а </w:t>
+      </w:r>
+      <w:proofErr w:type="spellStart"/>
+      <w:r>
+        <w:t>також</w:t>
+      </w:r>
+      <w:proofErr w:type="spellEnd"/>
+      <w:r>
+        <w:t xml:space="preserve"> </w:t>
+      </w:r>
+      <w:proofErr w:type="spellStart"/>
+      <w:r>
+        <w:t>створили</w:t>
+      </w:r>
+      <w:proofErr w:type="spellEnd"/>
+      <w:r>
+        <w:t xml:space="preserve"> </w:t>
+      </w:r>
+      <w:proofErr w:type="spellStart"/>
+      <w:r>
+        <w:t>пакетний</w:t>
+      </w:r>
+      <w:proofErr w:type="spellEnd"/>
+      <w:r>
+        <w:t xml:space="preserve"> </w:t>
+      </w:r>
+      <w:proofErr w:type="spellStart"/>
+      <w:r>
+        <w:t>файл</w:t>
+      </w:r>
+      <w:proofErr w:type="spellEnd"/>
+      <w:r>
+        <w:t xml:space="preserve">, </w:t>
+      </w:r>
+      <w:proofErr w:type="spellStart"/>
+      <w:r>
+        <w:t>який</w:t>
+      </w:r>
+      <w:proofErr w:type="spellEnd"/>
+      <w:r>
+        <w:t xml:space="preserve"> </w:t>
+      </w:r>
+      <w:proofErr w:type="spellStart"/>
+      <w:r>
+        <w:t>виконав</w:t>
+      </w:r>
+      <w:proofErr w:type="spellEnd"/>
+      <w:r>
+        <w:t xml:space="preserve"> </w:t>
+      </w:r>
+      <w:proofErr w:type="spellStart"/>
+      <w:r>
+        <w:t>функції</w:t>
+      </w:r>
+      <w:proofErr w:type="spellEnd"/>
+      <w:r>
+        <w:t xml:space="preserve"> </w:t>
+      </w:r>
+      <w:proofErr w:type="spellStart"/>
+      <w:r>
+        <w:t>автоматизації</w:t>
+      </w:r>
+      <w:proofErr w:type="spellEnd"/>
+      <w:r>
+        <w:t xml:space="preserve"> </w:t>
+      </w:r>
+      <w:proofErr w:type="spellStart"/>
+      <w:r>
+        <w:t>деяких</w:t>
+      </w:r>
+      <w:proofErr w:type="spellEnd"/>
+      <w:r>
+        <w:t xml:space="preserve"> </w:t>
+      </w:r>
+      <w:proofErr w:type="spellStart"/>
+      <w:r>
+        <w:t>процесів</w:t>
+      </w:r>
+      <w:proofErr w:type="spellEnd"/>
+      <w:r>
+        <w:t xml:space="preserve"> у </w:t>
+      </w:r>
+      <w:proofErr w:type="spellStart"/>
+      <w:r>
+        <w:t>командному</w:t>
+      </w:r>
+      <w:proofErr w:type="spellEnd"/>
+      <w:r>
+        <w:t xml:space="preserve"> </w:t>
+      </w:r>
+      <w:proofErr w:type="spellStart"/>
+      <w:r>
+        <w:t>середовищі</w:t>
+      </w:r>
+      <w:proofErr w:type="spellEnd"/>
+      <w:r>
+        <w:t xml:space="preserve"> </w:t>
+      </w:r>
+      <w:proofErr w:type="spellStart"/>
+      <w:r>
+        <w:t>операційної</w:t>
+      </w:r>
+      <w:proofErr w:type="spellEnd"/>
+      <w:r>
+        <w:t xml:space="preserve"> </w:t>
+      </w:r>
+      <w:proofErr w:type="spellStart"/>
+      <w:r>
+        <w:t>системи</w:t>
+      </w:r>
+      <w:proofErr w:type="spellEnd"/>
+      <w:r>
+        <w:t xml:space="preserve"> Microsoft Windows.</w:t>
       </w:r>
     </w:p>
     <w:p>
@@ -503,28 +2862,1857 @@
     </w:p>
     <w:p>
       <w:pPr>
-        <w:pStyle w:val="H2"/>
-      </w:pPr>
-      <w:bookmarkStart w:id="9" w:name="_Toc144903012"/>
-      <w:bookmarkStart w:id="10" w:name="_Toc144908446"/>
-      <w:r>
-        <w:t>Контрольні питання</w:t>
-      </w:r>
-      <w:bookmarkEnd w:id="9"/>
-      <w:bookmarkEnd w:id="10"/>
-      <w:r>
-        <w:t xml:space="preserve"> </w:t>
-      </w:r>
-    </w:p>
-    <w:p/>
-    <w:p/>
+        <w:pStyle w:val="P"/>
+        <w:rPr>
+          <w:b/>
+          <w:bCs/>
+        </w:rPr>
+      </w:pPr>
+      <w:proofErr w:type="spellStart"/>
+      <w:r>
+        <w:rPr>
+          <w:b/>
+          <w:bCs/>
+        </w:rPr>
+        <w:t>Контрольні</w:t>
+      </w:r>
+      <w:proofErr w:type="spellEnd"/>
+      <w:r>
+        <w:rPr>
+          <w:b/>
+          <w:bCs/>
+        </w:rPr>
+        <w:t xml:space="preserve"> </w:t>
+      </w:r>
+      <w:proofErr w:type="spellStart"/>
+      <w:r>
+        <w:rPr>
+          <w:b/>
+          <w:bCs/>
+        </w:rPr>
+        <w:t>питання</w:t>
+      </w:r>
+      <w:proofErr w:type="spellEnd"/>
+    </w:p>
+    <w:p>
+      <w:pPr>
+        <w:pStyle w:val="P"/>
+        <w:rPr>
+          <w:b/>
+          <w:bCs/>
+        </w:rPr>
+      </w:pPr>
+      <w:proofErr w:type="spellStart"/>
+      <w:r>
+        <w:rPr>
+          <w:b/>
+          <w:bCs/>
+        </w:rPr>
+        <w:lastRenderedPageBreak/>
+        <w:t>Яке</w:t>
+      </w:r>
+      <w:proofErr w:type="spellEnd"/>
+      <w:r>
+        <w:rPr>
+          <w:b/>
+          <w:bCs/>
+        </w:rPr>
+        <w:t xml:space="preserve"> </w:t>
+      </w:r>
+      <w:proofErr w:type="spellStart"/>
+      <w:r>
+        <w:rPr>
+          <w:b/>
+          <w:bCs/>
+        </w:rPr>
+        <w:t>призначення</w:t>
+      </w:r>
+      <w:proofErr w:type="spellEnd"/>
+      <w:r>
+        <w:rPr>
+          <w:b/>
+          <w:bCs/>
+        </w:rPr>
+        <w:t xml:space="preserve"> </w:t>
+      </w:r>
+      <w:proofErr w:type="spellStart"/>
+      <w:r>
+        <w:rPr>
+          <w:b/>
+          <w:bCs/>
+        </w:rPr>
+        <w:t>мають</w:t>
+      </w:r>
+      <w:proofErr w:type="spellEnd"/>
+      <w:r>
+        <w:rPr>
+          <w:b/>
+          <w:bCs/>
+        </w:rPr>
+        <w:t xml:space="preserve"> </w:t>
+      </w:r>
+      <w:proofErr w:type="spellStart"/>
+      <w:r>
+        <w:rPr>
+          <w:b/>
+          <w:bCs/>
+        </w:rPr>
+        <w:t>консольні</w:t>
+      </w:r>
+      <w:proofErr w:type="spellEnd"/>
+      <w:r>
+        <w:rPr>
+          <w:b/>
+          <w:bCs/>
+        </w:rPr>
+        <w:t xml:space="preserve"> </w:t>
+      </w:r>
+      <w:proofErr w:type="spellStart"/>
+      <w:r>
+        <w:rPr>
+          <w:b/>
+          <w:bCs/>
+        </w:rPr>
+        <w:t>команди</w:t>
+      </w:r>
+      <w:proofErr w:type="spellEnd"/>
+      <w:r>
+        <w:rPr>
+          <w:b/>
+          <w:bCs/>
+        </w:rPr>
+        <w:t>?</w:t>
+      </w:r>
+    </w:p>
+    <w:p>
+      <w:pPr>
+        <w:pStyle w:val="P"/>
+      </w:pPr>
+    </w:p>
+    <w:p>
+      <w:pPr>
+        <w:pStyle w:val="P"/>
+      </w:pPr>
+      <w:proofErr w:type="spellStart"/>
+      <w:r>
+        <w:t>Консольні</w:t>
+      </w:r>
+      <w:proofErr w:type="spellEnd"/>
+      <w:r>
+        <w:t xml:space="preserve"> </w:t>
+      </w:r>
+      <w:proofErr w:type="spellStart"/>
+      <w:r>
+        <w:t>команди</w:t>
+      </w:r>
+      <w:proofErr w:type="spellEnd"/>
+      <w:r>
+        <w:t xml:space="preserve">, </w:t>
+      </w:r>
+      <w:proofErr w:type="spellStart"/>
+      <w:r>
+        <w:t>також</w:t>
+      </w:r>
+      <w:proofErr w:type="spellEnd"/>
+      <w:r>
+        <w:t xml:space="preserve"> </w:t>
+      </w:r>
+      <w:proofErr w:type="spellStart"/>
+      <w:r>
+        <w:t>відомі</w:t>
+      </w:r>
+      <w:proofErr w:type="spellEnd"/>
+      <w:r>
+        <w:t xml:space="preserve"> </w:t>
+      </w:r>
+      <w:proofErr w:type="spellStart"/>
+      <w:r>
+        <w:t>як</w:t>
+      </w:r>
+      <w:proofErr w:type="spellEnd"/>
+      <w:r>
+        <w:t xml:space="preserve"> </w:t>
+      </w:r>
+      <w:proofErr w:type="spellStart"/>
+      <w:r>
+        <w:t>інструкції</w:t>
+      </w:r>
+      <w:proofErr w:type="spellEnd"/>
+      <w:r>
+        <w:t xml:space="preserve"> </w:t>
+      </w:r>
+      <w:proofErr w:type="spellStart"/>
+      <w:r>
+        <w:t>командного</w:t>
+      </w:r>
+      <w:proofErr w:type="spellEnd"/>
+      <w:r>
+        <w:t xml:space="preserve"> </w:t>
+      </w:r>
+      <w:proofErr w:type="spellStart"/>
+      <w:r>
+        <w:t>рядка</w:t>
+      </w:r>
+      <w:proofErr w:type="spellEnd"/>
+      <w:r>
+        <w:t xml:space="preserve">, в </w:t>
+      </w:r>
+      <w:proofErr w:type="spellStart"/>
+      <w:r>
+        <w:t>основному</w:t>
+      </w:r>
+      <w:proofErr w:type="spellEnd"/>
+      <w:r>
+        <w:t xml:space="preserve"> </w:t>
+      </w:r>
+      <w:proofErr w:type="spellStart"/>
+      <w:r>
+        <w:t>використовуються</w:t>
+      </w:r>
+      <w:proofErr w:type="spellEnd"/>
+      <w:r>
+        <w:t xml:space="preserve"> </w:t>
+      </w:r>
+      <w:proofErr w:type="spellStart"/>
+      <w:r>
+        <w:t>для</w:t>
+      </w:r>
+      <w:proofErr w:type="spellEnd"/>
+      <w:r>
+        <w:t xml:space="preserve"> </w:t>
+      </w:r>
+      <w:proofErr w:type="spellStart"/>
+      <w:r>
+        <w:t>взаємодії</w:t>
+      </w:r>
+      <w:proofErr w:type="spellEnd"/>
+      <w:r>
+        <w:t xml:space="preserve"> з </w:t>
+      </w:r>
+      <w:proofErr w:type="spellStart"/>
+      <w:r>
+        <w:t>операційною</w:t>
+      </w:r>
+      <w:proofErr w:type="spellEnd"/>
+      <w:r>
+        <w:t xml:space="preserve"> </w:t>
+      </w:r>
+      <w:proofErr w:type="spellStart"/>
+      <w:r>
+        <w:t>системою</w:t>
+      </w:r>
+      <w:proofErr w:type="spellEnd"/>
+      <w:r>
+        <w:t xml:space="preserve"> </w:t>
+      </w:r>
+      <w:proofErr w:type="spellStart"/>
+      <w:r>
+        <w:t>комп'ютера</w:t>
+      </w:r>
+      <w:proofErr w:type="spellEnd"/>
+      <w:r>
+        <w:t xml:space="preserve">. </w:t>
+      </w:r>
+      <w:proofErr w:type="spellStart"/>
+      <w:r>
+        <w:t>Вони</w:t>
+      </w:r>
+      <w:proofErr w:type="spellEnd"/>
+      <w:r>
+        <w:t xml:space="preserve"> </w:t>
+      </w:r>
+      <w:proofErr w:type="spellStart"/>
+      <w:r>
+        <w:t>дають</w:t>
+      </w:r>
+      <w:proofErr w:type="spellEnd"/>
+      <w:r>
+        <w:t xml:space="preserve"> </w:t>
+      </w:r>
+      <w:proofErr w:type="spellStart"/>
+      <w:r>
+        <w:t>змогу</w:t>
+      </w:r>
+      <w:proofErr w:type="spellEnd"/>
+      <w:r>
+        <w:t xml:space="preserve"> </w:t>
+      </w:r>
+      <w:proofErr w:type="spellStart"/>
+      <w:r>
+        <w:t>користувачам</w:t>
+      </w:r>
+      <w:proofErr w:type="spellEnd"/>
+      <w:r>
+        <w:t xml:space="preserve"> </w:t>
+      </w:r>
+      <w:proofErr w:type="spellStart"/>
+      <w:r>
+        <w:t>безпосередньо</w:t>
+      </w:r>
+      <w:proofErr w:type="spellEnd"/>
+      <w:r>
+        <w:t xml:space="preserve"> </w:t>
+      </w:r>
+      <w:proofErr w:type="spellStart"/>
+      <w:r>
+        <w:t>вказувати</w:t>
+      </w:r>
+      <w:proofErr w:type="spellEnd"/>
+      <w:r>
+        <w:t xml:space="preserve"> </w:t>
+      </w:r>
+      <w:proofErr w:type="spellStart"/>
+      <w:r>
+        <w:t>комп'ютеру</w:t>
+      </w:r>
+      <w:proofErr w:type="spellEnd"/>
+      <w:r>
+        <w:t xml:space="preserve"> </w:t>
+      </w:r>
+      <w:proofErr w:type="spellStart"/>
+      <w:r>
+        <w:t>виконувати</w:t>
+      </w:r>
+      <w:proofErr w:type="spellEnd"/>
+      <w:r>
+        <w:t xml:space="preserve"> </w:t>
+      </w:r>
+      <w:proofErr w:type="spellStart"/>
+      <w:r>
+        <w:t>певні</w:t>
+      </w:r>
+      <w:proofErr w:type="spellEnd"/>
+      <w:r>
+        <w:t xml:space="preserve"> </w:t>
+      </w:r>
+      <w:proofErr w:type="spellStart"/>
+      <w:r>
+        <w:t>завдання</w:t>
+      </w:r>
+      <w:proofErr w:type="spellEnd"/>
+      <w:r>
+        <w:t xml:space="preserve">, </w:t>
+      </w:r>
+      <w:proofErr w:type="spellStart"/>
+      <w:r>
+        <w:t>наприклад</w:t>
+      </w:r>
+      <w:proofErr w:type="spellEnd"/>
+      <w:r>
+        <w:t xml:space="preserve">, </w:t>
+      </w:r>
+      <w:proofErr w:type="spellStart"/>
+      <w:r>
+        <w:t>керувати</w:t>
+      </w:r>
+      <w:proofErr w:type="spellEnd"/>
+      <w:r>
+        <w:t xml:space="preserve"> </w:t>
+      </w:r>
+      <w:proofErr w:type="spellStart"/>
+      <w:r>
+        <w:t>файлами</w:t>
+      </w:r>
+      <w:proofErr w:type="spellEnd"/>
+      <w:r>
+        <w:t xml:space="preserve"> </w:t>
+      </w:r>
+      <w:proofErr w:type="spellStart"/>
+      <w:r>
+        <w:t>та</w:t>
+      </w:r>
+      <w:proofErr w:type="spellEnd"/>
+      <w:r>
+        <w:t xml:space="preserve"> </w:t>
+      </w:r>
+      <w:proofErr w:type="spellStart"/>
+      <w:r>
+        <w:t>каталогами</w:t>
+      </w:r>
+      <w:proofErr w:type="spellEnd"/>
+      <w:r>
+        <w:t xml:space="preserve">, </w:t>
+      </w:r>
+      <w:proofErr w:type="spellStart"/>
+      <w:r>
+        <w:t>запускати</w:t>
+      </w:r>
+      <w:proofErr w:type="spellEnd"/>
+      <w:r>
+        <w:t xml:space="preserve"> </w:t>
+      </w:r>
+      <w:proofErr w:type="spellStart"/>
+      <w:r>
+        <w:t>програми</w:t>
+      </w:r>
+      <w:proofErr w:type="spellEnd"/>
+      <w:r>
+        <w:t xml:space="preserve"> </w:t>
+      </w:r>
+      <w:proofErr w:type="spellStart"/>
+      <w:r>
+        <w:t>або</w:t>
+      </w:r>
+      <w:proofErr w:type="spellEnd"/>
+      <w:r>
+        <w:t xml:space="preserve"> </w:t>
+      </w:r>
+      <w:proofErr w:type="spellStart"/>
+      <w:r>
+        <w:t>отримувати</w:t>
+      </w:r>
+      <w:proofErr w:type="spellEnd"/>
+      <w:r>
+        <w:t xml:space="preserve"> </w:t>
+      </w:r>
+      <w:proofErr w:type="spellStart"/>
+      <w:r>
+        <w:t>доступ</w:t>
+      </w:r>
+      <w:proofErr w:type="spellEnd"/>
+      <w:r>
+        <w:t xml:space="preserve"> </w:t>
+      </w:r>
+      <w:proofErr w:type="spellStart"/>
+      <w:r>
+        <w:t>до</w:t>
+      </w:r>
+      <w:proofErr w:type="spellEnd"/>
+      <w:r>
+        <w:t xml:space="preserve"> </w:t>
+      </w:r>
+      <w:proofErr w:type="spellStart"/>
+      <w:r>
+        <w:t>мережевих</w:t>
+      </w:r>
+      <w:proofErr w:type="spellEnd"/>
+      <w:r>
+        <w:t xml:space="preserve"> </w:t>
+      </w:r>
+      <w:proofErr w:type="spellStart"/>
+      <w:r>
+        <w:t>ресурсів</w:t>
+      </w:r>
+      <w:proofErr w:type="spellEnd"/>
+      <w:r>
+        <w:t xml:space="preserve">. </w:t>
+      </w:r>
+      <w:proofErr w:type="spellStart"/>
+      <w:r>
+        <w:t>Консольні</w:t>
+      </w:r>
+      <w:proofErr w:type="spellEnd"/>
+      <w:r>
+        <w:t xml:space="preserve"> </w:t>
+      </w:r>
+      <w:proofErr w:type="spellStart"/>
+      <w:r>
+        <w:t>команди</w:t>
+      </w:r>
+      <w:proofErr w:type="spellEnd"/>
+      <w:r>
+        <w:t xml:space="preserve"> </w:t>
+      </w:r>
+      <w:proofErr w:type="spellStart"/>
+      <w:r>
+        <w:t>часто</w:t>
+      </w:r>
+      <w:proofErr w:type="spellEnd"/>
+      <w:r>
+        <w:t xml:space="preserve"> </w:t>
+      </w:r>
+      <w:proofErr w:type="spellStart"/>
+      <w:r>
+        <w:t>потужніші</w:t>
+      </w:r>
+      <w:proofErr w:type="spellEnd"/>
+      <w:r>
+        <w:t xml:space="preserve"> </w:t>
+      </w:r>
+      <w:proofErr w:type="spellStart"/>
+      <w:r>
+        <w:t>та</w:t>
+      </w:r>
+      <w:proofErr w:type="spellEnd"/>
+      <w:r>
+        <w:t xml:space="preserve"> </w:t>
+      </w:r>
+      <w:proofErr w:type="spellStart"/>
+      <w:r>
+        <w:t>гнучкіші</w:t>
+      </w:r>
+      <w:proofErr w:type="spellEnd"/>
+      <w:r>
+        <w:t xml:space="preserve">, </w:t>
+      </w:r>
+      <w:proofErr w:type="spellStart"/>
+      <w:r>
+        <w:t>ніж</w:t>
+      </w:r>
+      <w:proofErr w:type="spellEnd"/>
+      <w:r>
+        <w:t xml:space="preserve"> </w:t>
+      </w:r>
+      <w:proofErr w:type="spellStart"/>
+      <w:r>
+        <w:t>графічні</w:t>
+      </w:r>
+      <w:proofErr w:type="spellEnd"/>
+      <w:r>
+        <w:t xml:space="preserve"> </w:t>
+      </w:r>
+      <w:proofErr w:type="spellStart"/>
+      <w:r>
+        <w:t>інтерфейси</w:t>
+      </w:r>
+      <w:proofErr w:type="spellEnd"/>
+      <w:r>
+        <w:t xml:space="preserve"> </w:t>
+      </w:r>
+      <w:proofErr w:type="spellStart"/>
+      <w:r>
+        <w:t>користувача</w:t>
+      </w:r>
+      <w:proofErr w:type="spellEnd"/>
+      <w:r>
+        <w:t xml:space="preserve">, </w:t>
+      </w:r>
+      <w:proofErr w:type="spellStart"/>
+      <w:r>
+        <w:t>що</w:t>
+      </w:r>
+      <w:proofErr w:type="spellEnd"/>
+      <w:r>
+        <w:t xml:space="preserve"> </w:t>
+      </w:r>
+      <w:proofErr w:type="spellStart"/>
+      <w:r>
+        <w:t>дозволяє</w:t>
+      </w:r>
+      <w:proofErr w:type="spellEnd"/>
+      <w:r>
+        <w:t xml:space="preserve"> </w:t>
+      </w:r>
+      <w:proofErr w:type="spellStart"/>
+      <w:r>
+        <w:t>виконувати</w:t>
+      </w:r>
+      <w:proofErr w:type="spellEnd"/>
+      <w:r>
+        <w:t xml:space="preserve"> </w:t>
+      </w:r>
+      <w:proofErr w:type="spellStart"/>
+      <w:r>
+        <w:t>складні</w:t>
+      </w:r>
+      <w:proofErr w:type="spellEnd"/>
+      <w:r>
+        <w:t xml:space="preserve"> </w:t>
+      </w:r>
+      <w:proofErr w:type="spellStart"/>
+      <w:r>
+        <w:t>операції</w:t>
+      </w:r>
+      <w:proofErr w:type="spellEnd"/>
+      <w:r>
+        <w:t xml:space="preserve"> </w:t>
+      </w:r>
+      <w:proofErr w:type="spellStart"/>
+      <w:r>
+        <w:t>та</w:t>
+      </w:r>
+      <w:proofErr w:type="spellEnd"/>
+      <w:r>
+        <w:t xml:space="preserve"> </w:t>
+      </w:r>
+      <w:proofErr w:type="spellStart"/>
+      <w:r>
+        <w:t>писати</w:t>
+      </w:r>
+      <w:proofErr w:type="spellEnd"/>
+      <w:r>
+        <w:t xml:space="preserve"> </w:t>
+      </w:r>
+      <w:proofErr w:type="spellStart"/>
+      <w:r>
+        <w:t>сценарії</w:t>
+      </w:r>
+      <w:proofErr w:type="spellEnd"/>
+      <w:r>
+        <w:t>.</w:t>
+      </w:r>
+    </w:p>
+    <w:p>
+      <w:pPr>
+        <w:pStyle w:val="P"/>
+      </w:pPr>
+    </w:p>
+    <w:p>
+      <w:pPr>
+        <w:pStyle w:val="P"/>
+        <w:rPr>
+          <w:b/>
+          <w:bCs/>
+        </w:rPr>
+      </w:pPr>
+      <w:r>
+        <w:rPr>
+          <w:b/>
+          <w:bCs/>
+        </w:rPr>
+        <w:t xml:space="preserve">У </w:t>
+      </w:r>
+      <w:proofErr w:type="spellStart"/>
+      <w:r>
+        <w:rPr>
+          <w:b/>
+          <w:bCs/>
+        </w:rPr>
+        <w:t>яких</w:t>
+      </w:r>
+      <w:proofErr w:type="spellEnd"/>
+      <w:r>
+        <w:rPr>
+          <w:b/>
+          <w:bCs/>
+        </w:rPr>
+        <w:t xml:space="preserve"> </w:t>
+      </w:r>
+      <w:proofErr w:type="spellStart"/>
+      <w:r>
+        <w:rPr>
+          <w:b/>
+          <w:bCs/>
+        </w:rPr>
+        <w:t>випадках</w:t>
+      </w:r>
+      <w:proofErr w:type="spellEnd"/>
+      <w:r>
+        <w:rPr>
+          <w:b/>
+          <w:bCs/>
+        </w:rPr>
+        <w:t xml:space="preserve"> </w:t>
+      </w:r>
+      <w:proofErr w:type="spellStart"/>
+      <w:r>
+        <w:rPr>
+          <w:b/>
+          <w:bCs/>
+        </w:rPr>
+        <w:t>застосовуються</w:t>
+      </w:r>
+      <w:proofErr w:type="spellEnd"/>
+      <w:r>
+        <w:rPr>
+          <w:b/>
+          <w:bCs/>
+        </w:rPr>
+        <w:t xml:space="preserve"> </w:t>
+      </w:r>
+      <w:proofErr w:type="spellStart"/>
+      <w:r>
+        <w:rPr>
+          <w:b/>
+          <w:bCs/>
+        </w:rPr>
+        <w:t>команди</w:t>
+      </w:r>
+      <w:proofErr w:type="spellEnd"/>
+      <w:r>
+        <w:rPr>
+          <w:b/>
+          <w:bCs/>
+        </w:rPr>
+        <w:t xml:space="preserve"> </w:t>
+      </w:r>
+      <w:proofErr w:type="spellStart"/>
+      <w:r>
+        <w:rPr>
+          <w:b/>
+          <w:bCs/>
+        </w:rPr>
+        <w:t>консолі</w:t>
+      </w:r>
+      <w:proofErr w:type="spellEnd"/>
+      <w:r>
+        <w:rPr>
+          <w:b/>
+          <w:bCs/>
+        </w:rPr>
+        <w:t>?</w:t>
+      </w:r>
+    </w:p>
+    <w:p>
+      <w:pPr>
+        <w:pStyle w:val="P"/>
+      </w:pPr>
+    </w:p>
+    <w:p>
+      <w:pPr>
+        <w:pStyle w:val="P"/>
+      </w:pPr>
+      <w:proofErr w:type="spellStart"/>
+      <w:r>
+        <w:t>Консольні</w:t>
+      </w:r>
+      <w:proofErr w:type="spellEnd"/>
+      <w:r>
+        <w:t xml:space="preserve"> </w:t>
+      </w:r>
+      <w:proofErr w:type="spellStart"/>
+      <w:r>
+        <w:t>команди</w:t>
+      </w:r>
+      <w:proofErr w:type="spellEnd"/>
+      <w:r>
+        <w:t xml:space="preserve"> </w:t>
+      </w:r>
+      <w:proofErr w:type="spellStart"/>
+      <w:r>
+        <w:t>використовуються</w:t>
+      </w:r>
+      <w:proofErr w:type="spellEnd"/>
+      <w:r>
+        <w:t xml:space="preserve"> в </w:t>
+      </w:r>
+      <w:proofErr w:type="spellStart"/>
+      <w:r>
+        <w:t>різних</w:t>
+      </w:r>
+      <w:proofErr w:type="spellEnd"/>
+      <w:r>
+        <w:t xml:space="preserve"> </w:t>
+      </w:r>
+      <w:proofErr w:type="spellStart"/>
+      <w:r>
+        <w:t>ситуаціях</w:t>
+      </w:r>
+      <w:proofErr w:type="spellEnd"/>
+      <w:r>
+        <w:t xml:space="preserve">. </w:t>
+      </w:r>
+      <w:proofErr w:type="spellStart"/>
+      <w:r>
+        <w:t>Системні</w:t>
+      </w:r>
+      <w:proofErr w:type="spellEnd"/>
+      <w:r>
+        <w:t xml:space="preserve"> </w:t>
+      </w:r>
+      <w:proofErr w:type="spellStart"/>
+      <w:r>
+        <w:t>адміністратори</w:t>
+      </w:r>
+      <w:proofErr w:type="spellEnd"/>
+      <w:r>
+        <w:t xml:space="preserve"> </w:t>
+      </w:r>
+      <w:proofErr w:type="spellStart"/>
+      <w:r>
+        <w:t>часто</w:t>
+      </w:r>
+      <w:proofErr w:type="spellEnd"/>
+      <w:r>
+        <w:t xml:space="preserve"> </w:t>
+      </w:r>
+      <w:proofErr w:type="spellStart"/>
+      <w:r>
+        <w:t>використовують</w:t>
+      </w:r>
+      <w:proofErr w:type="spellEnd"/>
+      <w:r>
+        <w:t xml:space="preserve"> </w:t>
+      </w:r>
+      <w:proofErr w:type="spellStart"/>
+      <w:r>
+        <w:t>їх</w:t>
+      </w:r>
+      <w:proofErr w:type="spellEnd"/>
+      <w:r>
+        <w:t xml:space="preserve"> </w:t>
+      </w:r>
+      <w:proofErr w:type="spellStart"/>
+      <w:r>
+        <w:t>для</w:t>
+      </w:r>
+      <w:proofErr w:type="spellEnd"/>
+      <w:r>
+        <w:t xml:space="preserve"> </w:t>
+      </w:r>
+      <w:proofErr w:type="spellStart"/>
+      <w:r>
+        <w:t>таких</w:t>
+      </w:r>
+      <w:proofErr w:type="spellEnd"/>
+      <w:r>
+        <w:t xml:space="preserve"> </w:t>
+      </w:r>
+      <w:proofErr w:type="spellStart"/>
+      <w:r>
+        <w:t>завдань</w:t>
+      </w:r>
+      <w:proofErr w:type="spellEnd"/>
+      <w:r>
+        <w:t xml:space="preserve">, </w:t>
+      </w:r>
+      <w:proofErr w:type="spellStart"/>
+      <w:r>
+        <w:t>як</w:t>
+      </w:r>
+      <w:proofErr w:type="spellEnd"/>
+      <w:r>
+        <w:t xml:space="preserve"> </w:t>
+      </w:r>
+      <w:proofErr w:type="spellStart"/>
+      <w:r>
+        <w:t>обслуговування</w:t>
+      </w:r>
+      <w:proofErr w:type="spellEnd"/>
+      <w:r>
+        <w:t xml:space="preserve"> </w:t>
+      </w:r>
+      <w:proofErr w:type="spellStart"/>
+      <w:r>
+        <w:t>системи</w:t>
+      </w:r>
+      <w:proofErr w:type="spellEnd"/>
+      <w:r>
+        <w:t xml:space="preserve">, </w:t>
+      </w:r>
+      <w:proofErr w:type="spellStart"/>
+      <w:r>
+        <w:t>автоматизація</w:t>
+      </w:r>
+      <w:proofErr w:type="spellEnd"/>
+      <w:r>
+        <w:t xml:space="preserve"> </w:t>
+      </w:r>
+      <w:proofErr w:type="spellStart"/>
+      <w:r>
+        <w:t>повторюваних</w:t>
+      </w:r>
+      <w:proofErr w:type="spellEnd"/>
+      <w:r>
+        <w:t xml:space="preserve"> </w:t>
+      </w:r>
+      <w:proofErr w:type="spellStart"/>
+      <w:r>
+        <w:t>завдань</w:t>
+      </w:r>
+      <w:proofErr w:type="spellEnd"/>
+      <w:r>
+        <w:t xml:space="preserve"> </w:t>
+      </w:r>
+      <w:proofErr w:type="spellStart"/>
+      <w:r>
+        <w:t>та</w:t>
+      </w:r>
+      <w:proofErr w:type="spellEnd"/>
+      <w:r>
+        <w:t xml:space="preserve"> </w:t>
+      </w:r>
+      <w:proofErr w:type="spellStart"/>
+      <w:r>
+        <w:t>усунення</w:t>
+      </w:r>
+      <w:proofErr w:type="spellEnd"/>
+      <w:r>
+        <w:t xml:space="preserve"> </w:t>
+      </w:r>
+      <w:proofErr w:type="spellStart"/>
+      <w:r>
+        <w:t>несправностей</w:t>
+      </w:r>
+      <w:proofErr w:type="spellEnd"/>
+      <w:r>
+        <w:t xml:space="preserve">. </w:t>
+      </w:r>
+      <w:proofErr w:type="spellStart"/>
+      <w:r>
+        <w:t>Розробники</w:t>
+      </w:r>
+      <w:proofErr w:type="spellEnd"/>
+      <w:r>
+        <w:t xml:space="preserve"> </w:t>
+      </w:r>
+      <w:proofErr w:type="spellStart"/>
+      <w:r>
+        <w:t>використовують</w:t>
+      </w:r>
+      <w:proofErr w:type="spellEnd"/>
+      <w:r>
+        <w:t xml:space="preserve"> </w:t>
+      </w:r>
+      <w:proofErr w:type="spellStart"/>
+      <w:r>
+        <w:t>консольні</w:t>
+      </w:r>
+      <w:proofErr w:type="spellEnd"/>
+      <w:r>
+        <w:t xml:space="preserve"> </w:t>
+      </w:r>
+      <w:proofErr w:type="spellStart"/>
+      <w:r>
+        <w:t>команди</w:t>
+      </w:r>
+      <w:proofErr w:type="spellEnd"/>
+      <w:r>
+        <w:t xml:space="preserve"> </w:t>
+      </w:r>
+      <w:proofErr w:type="spellStart"/>
+      <w:r>
+        <w:t>для</w:t>
+      </w:r>
+      <w:proofErr w:type="spellEnd"/>
+      <w:r>
+        <w:t xml:space="preserve"> </w:t>
+      </w:r>
+      <w:proofErr w:type="spellStart"/>
+      <w:r>
+        <w:t>виконання</w:t>
+      </w:r>
+      <w:proofErr w:type="spellEnd"/>
+      <w:r>
+        <w:t xml:space="preserve"> </w:t>
+      </w:r>
+      <w:proofErr w:type="spellStart"/>
+      <w:r>
+        <w:t>завдань</w:t>
+      </w:r>
+      <w:proofErr w:type="spellEnd"/>
+      <w:r>
+        <w:t xml:space="preserve"> </w:t>
+      </w:r>
+      <w:proofErr w:type="spellStart"/>
+      <w:r>
+        <w:t>програмування</w:t>
+      </w:r>
+      <w:proofErr w:type="spellEnd"/>
+      <w:r>
+        <w:t xml:space="preserve">, </w:t>
+      </w:r>
+      <w:proofErr w:type="spellStart"/>
+      <w:r>
+        <w:t>таких</w:t>
+      </w:r>
+      <w:proofErr w:type="spellEnd"/>
+      <w:r>
+        <w:t xml:space="preserve"> </w:t>
+      </w:r>
+      <w:proofErr w:type="spellStart"/>
+      <w:r>
+        <w:t>як</w:t>
+      </w:r>
+      <w:proofErr w:type="spellEnd"/>
+      <w:r>
+        <w:t xml:space="preserve"> </w:t>
+      </w:r>
+      <w:proofErr w:type="spellStart"/>
+      <w:r>
+        <w:t>компіляція</w:t>
+      </w:r>
+      <w:proofErr w:type="spellEnd"/>
+      <w:r>
+        <w:t xml:space="preserve"> </w:t>
+      </w:r>
+      <w:proofErr w:type="spellStart"/>
+      <w:r>
+        <w:t>та</w:t>
+      </w:r>
+      <w:proofErr w:type="spellEnd"/>
+      <w:r>
+        <w:t xml:space="preserve"> </w:t>
+      </w:r>
+      <w:proofErr w:type="spellStart"/>
+      <w:r>
+        <w:t>запуск</w:t>
+      </w:r>
+      <w:proofErr w:type="spellEnd"/>
+      <w:r>
+        <w:t xml:space="preserve"> </w:t>
+      </w:r>
+      <w:proofErr w:type="spellStart"/>
+      <w:r>
+        <w:t>програм</w:t>
+      </w:r>
+      <w:proofErr w:type="spellEnd"/>
+      <w:r>
+        <w:t xml:space="preserve">, </w:t>
+      </w:r>
+      <w:proofErr w:type="spellStart"/>
+      <w:r>
+        <w:t>керування</w:t>
+      </w:r>
+      <w:proofErr w:type="spellEnd"/>
+      <w:r>
+        <w:t xml:space="preserve"> </w:t>
+      </w:r>
+      <w:proofErr w:type="spellStart"/>
+      <w:r>
+        <w:t>системами</w:t>
+      </w:r>
+      <w:proofErr w:type="spellEnd"/>
+      <w:r>
+        <w:t xml:space="preserve"> </w:t>
+      </w:r>
+      <w:proofErr w:type="spellStart"/>
+      <w:r>
+        <w:t>контролю</w:t>
+      </w:r>
+      <w:proofErr w:type="spellEnd"/>
+      <w:r>
+        <w:t xml:space="preserve"> </w:t>
+      </w:r>
+      <w:proofErr w:type="spellStart"/>
+      <w:r>
+        <w:t>версій</w:t>
+      </w:r>
+      <w:proofErr w:type="spellEnd"/>
+      <w:r>
+        <w:t xml:space="preserve"> </w:t>
+      </w:r>
+      <w:proofErr w:type="spellStart"/>
+      <w:r>
+        <w:t>та</w:t>
+      </w:r>
+      <w:proofErr w:type="spellEnd"/>
+      <w:r>
+        <w:t xml:space="preserve"> </w:t>
+      </w:r>
+      <w:proofErr w:type="spellStart"/>
+      <w:r>
+        <w:t>взаємодія</w:t>
+      </w:r>
+      <w:proofErr w:type="spellEnd"/>
+      <w:r>
+        <w:t xml:space="preserve"> з </w:t>
+      </w:r>
+      <w:proofErr w:type="spellStart"/>
+      <w:r>
+        <w:t>базами</w:t>
+      </w:r>
+      <w:proofErr w:type="spellEnd"/>
+      <w:r>
+        <w:t xml:space="preserve"> </w:t>
+      </w:r>
+      <w:proofErr w:type="spellStart"/>
+      <w:r>
+        <w:t>даних</w:t>
+      </w:r>
+      <w:proofErr w:type="spellEnd"/>
+      <w:r>
+        <w:t xml:space="preserve">. </w:t>
+      </w:r>
+      <w:proofErr w:type="spellStart"/>
+      <w:r>
+        <w:t>Консольні</w:t>
+      </w:r>
+      <w:proofErr w:type="spellEnd"/>
+      <w:r>
+        <w:t xml:space="preserve"> </w:t>
+      </w:r>
+      <w:proofErr w:type="spellStart"/>
+      <w:r>
+        <w:t>команди</w:t>
+      </w:r>
+      <w:proofErr w:type="spellEnd"/>
+      <w:r>
+        <w:t xml:space="preserve"> </w:t>
+      </w:r>
+      <w:proofErr w:type="spellStart"/>
+      <w:r>
+        <w:t>також</w:t>
+      </w:r>
+      <w:proofErr w:type="spellEnd"/>
+      <w:r>
+        <w:t xml:space="preserve"> </w:t>
+      </w:r>
+      <w:proofErr w:type="spellStart"/>
+      <w:r>
+        <w:t>використовуються</w:t>
+      </w:r>
+      <w:proofErr w:type="spellEnd"/>
+      <w:r>
+        <w:t xml:space="preserve">, </w:t>
+      </w:r>
+      <w:proofErr w:type="spellStart"/>
+      <w:r>
+        <w:t>коли</w:t>
+      </w:r>
+      <w:proofErr w:type="spellEnd"/>
+      <w:r>
+        <w:t xml:space="preserve"> </w:t>
+      </w:r>
+      <w:proofErr w:type="spellStart"/>
+      <w:r>
+        <w:t>графічний</w:t>
+      </w:r>
+      <w:proofErr w:type="spellEnd"/>
+      <w:r>
+        <w:t xml:space="preserve"> </w:t>
+      </w:r>
+      <w:proofErr w:type="spellStart"/>
+      <w:r>
+        <w:t>інтерфейс</w:t>
+      </w:r>
+      <w:proofErr w:type="spellEnd"/>
+      <w:r>
+        <w:t xml:space="preserve"> </w:t>
+      </w:r>
+      <w:proofErr w:type="spellStart"/>
+      <w:r>
+        <w:t>користувача</w:t>
+      </w:r>
+      <w:proofErr w:type="spellEnd"/>
+      <w:r>
+        <w:t xml:space="preserve"> </w:t>
+      </w:r>
+      <w:proofErr w:type="spellStart"/>
+      <w:r>
+        <w:t>недоступний</w:t>
+      </w:r>
+      <w:proofErr w:type="spellEnd"/>
+      <w:r>
+        <w:t xml:space="preserve">, </w:t>
+      </w:r>
+      <w:proofErr w:type="spellStart"/>
+      <w:r>
+        <w:t>наприклад</w:t>
+      </w:r>
+      <w:proofErr w:type="spellEnd"/>
+      <w:r>
+        <w:t xml:space="preserve">, </w:t>
+      </w:r>
+      <w:proofErr w:type="spellStart"/>
+      <w:r>
+        <w:t>на</w:t>
+      </w:r>
+      <w:proofErr w:type="spellEnd"/>
+      <w:r>
+        <w:t xml:space="preserve"> </w:t>
+      </w:r>
+      <w:proofErr w:type="spellStart"/>
+      <w:r>
+        <w:t>віддаленому</w:t>
+      </w:r>
+      <w:proofErr w:type="spellEnd"/>
+      <w:r>
+        <w:t xml:space="preserve"> </w:t>
+      </w:r>
+      <w:proofErr w:type="spellStart"/>
+      <w:r>
+        <w:t>сервері</w:t>
+      </w:r>
+      <w:proofErr w:type="spellEnd"/>
+      <w:r>
+        <w:t xml:space="preserve"> </w:t>
+      </w:r>
+      <w:proofErr w:type="spellStart"/>
+      <w:r>
+        <w:t>або</w:t>
+      </w:r>
+      <w:proofErr w:type="spellEnd"/>
+      <w:r>
+        <w:t xml:space="preserve"> </w:t>
+      </w:r>
+      <w:proofErr w:type="spellStart"/>
+      <w:r>
+        <w:t>при</w:t>
+      </w:r>
+      <w:proofErr w:type="spellEnd"/>
+      <w:r>
+        <w:t xml:space="preserve"> </w:t>
+      </w:r>
+      <w:proofErr w:type="spellStart"/>
+      <w:r>
+        <w:t>мінімальній</w:t>
+      </w:r>
+      <w:proofErr w:type="spellEnd"/>
+      <w:r>
+        <w:t xml:space="preserve"> </w:t>
+      </w:r>
+      <w:proofErr w:type="spellStart"/>
+      <w:r>
+        <w:t>інсталяції</w:t>
+      </w:r>
+      <w:proofErr w:type="spellEnd"/>
+      <w:r>
+        <w:t xml:space="preserve"> </w:t>
+      </w:r>
+      <w:proofErr w:type="spellStart"/>
+      <w:r>
+        <w:t>операційної</w:t>
+      </w:r>
+      <w:proofErr w:type="spellEnd"/>
+      <w:r>
+        <w:t xml:space="preserve"> </w:t>
+      </w:r>
+      <w:proofErr w:type="spellStart"/>
+      <w:r>
+        <w:t>системи</w:t>
+      </w:r>
+      <w:proofErr w:type="spellEnd"/>
+      <w:r>
+        <w:t>.</w:t>
+      </w:r>
+    </w:p>
+    <w:p>
+      <w:pPr>
+        <w:pStyle w:val="P"/>
+      </w:pPr>
+    </w:p>
+    <w:p>
+      <w:pPr>
+        <w:pStyle w:val="P"/>
+        <w:rPr>
+          <w:b/>
+          <w:bCs/>
+        </w:rPr>
+      </w:pPr>
+      <w:proofErr w:type="spellStart"/>
+      <w:r>
+        <w:rPr>
+          <w:b/>
+          <w:bCs/>
+        </w:rPr>
+        <w:t>Яким</w:t>
+      </w:r>
+      <w:proofErr w:type="spellEnd"/>
+      <w:r>
+        <w:rPr>
+          <w:b/>
+          <w:bCs/>
+        </w:rPr>
+        <w:t xml:space="preserve"> </w:t>
+      </w:r>
+      <w:proofErr w:type="spellStart"/>
+      <w:r>
+        <w:rPr>
+          <w:b/>
+          <w:bCs/>
+        </w:rPr>
+        <w:t>чином</w:t>
+      </w:r>
+      <w:proofErr w:type="spellEnd"/>
+      <w:r>
+        <w:rPr>
+          <w:b/>
+          <w:bCs/>
+        </w:rPr>
+        <w:t xml:space="preserve"> </w:t>
+      </w:r>
+      <w:proofErr w:type="spellStart"/>
+      <w:r>
+        <w:rPr>
+          <w:b/>
+          <w:bCs/>
+        </w:rPr>
+        <w:t>створюється</w:t>
+      </w:r>
+      <w:proofErr w:type="spellEnd"/>
+      <w:r>
+        <w:rPr>
+          <w:b/>
+          <w:bCs/>
+        </w:rPr>
+        <w:t xml:space="preserve"> </w:t>
+      </w:r>
+      <w:proofErr w:type="spellStart"/>
+      <w:r>
+        <w:rPr>
+          <w:b/>
+          <w:bCs/>
+        </w:rPr>
+        <w:t>пакетний</w:t>
+      </w:r>
+      <w:proofErr w:type="spellEnd"/>
+      <w:r>
+        <w:rPr>
+          <w:b/>
+          <w:bCs/>
+        </w:rPr>
+        <w:t xml:space="preserve"> </w:t>
+      </w:r>
+      <w:proofErr w:type="spellStart"/>
+      <w:r>
+        <w:rPr>
+          <w:b/>
+          <w:bCs/>
+        </w:rPr>
+        <w:t>командний</w:t>
+      </w:r>
+      <w:proofErr w:type="spellEnd"/>
+      <w:r>
+        <w:rPr>
+          <w:b/>
+          <w:bCs/>
+        </w:rPr>
+        <w:t xml:space="preserve"> </w:t>
+      </w:r>
+      <w:proofErr w:type="spellStart"/>
+      <w:r>
+        <w:rPr>
+          <w:b/>
+          <w:bCs/>
+        </w:rPr>
+        <w:t>файл</w:t>
+      </w:r>
+      <w:proofErr w:type="spellEnd"/>
+      <w:r>
+        <w:rPr>
+          <w:b/>
+          <w:bCs/>
+        </w:rPr>
+        <w:t>?</w:t>
+      </w:r>
+    </w:p>
+    <w:p>
+      <w:pPr>
+        <w:pStyle w:val="P"/>
+      </w:pPr>
+    </w:p>
+    <w:p>
+      <w:pPr>
+        <w:pStyle w:val="P"/>
+      </w:pPr>
+      <w:proofErr w:type="spellStart"/>
+      <w:r>
+        <w:t>Пакетний</w:t>
+      </w:r>
+      <w:proofErr w:type="spellEnd"/>
+      <w:r>
+        <w:t xml:space="preserve"> </w:t>
+      </w:r>
+      <w:proofErr w:type="spellStart"/>
+      <w:r>
+        <w:t>командний</w:t>
+      </w:r>
+      <w:proofErr w:type="spellEnd"/>
+      <w:r>
+        <w:t xml:space="preserve"> </w:t>
+      </w:r>
+      <w:proofErr w:type="spellStart"/>
+      <w:r>
+        <w:t>файл</w:t>
+      </w:r>
+      <w:proofErr w:type="spellEnd"/>
+      <w:r>
+        <w:t xml:space="preserve">, </w:t>
+      </w:r>
+      <w:proofErr w:type="spellStart"/>
+      <w:r>
+        <w:t>також</w:t>
+      </w:r>
+      <w:proofErr w:type="spellEnd"/>
+      <w:r>
+        <w:t xml:space="preserve"> </w:t>
+      </w:r>
+      <w:proofErr w:type="spellStart"/>
+      <w:r>
+        <w:t>відомий</w:t>
+      </w:r>
+      <w:proofErr w:type="spellEnd"/>
+      <w:r>
+        <w:t xml:space="preserve"> </w:t>
+      </w:r>
+      <w:proofErr w:type="spellStart"/>
+      <w:r>
+        <w:t>як</w:t>
+      </w:r>
+      <w:proofErr w:type="spellEnd"/>
+      <w:r>
+        <w:t xml:space="preserve"> </w:t>
+      </w:r>
+      <w:proofErr w:type="spellStart"/>
+      <w:r>
+        <w:t>пакетний</w:t>
+      </w:r>
+      <w:proofErr w:type="spellEnd"/>
+      <w:r>
+        <w:t xml:space="preserve"> </w:t>
+      </w:r>
+      <w:proofErr w:type="spellStart"/>
+      <w:r>
+        <w:t>скрипт</w:t>
+      </w:r>
+      <w:proofErr w:type="spellEnd"/>
+      <w:r>
+        <w:t xml:space="preserve">, - </w:t>
+      </w:r>
+      <w:proofErr w:type="spellStart"/>
+      <w:r>
+        <w:t>це</w:t>
+      </w:r>
+      <w:proofErr w:type="spellEnd"/>
+      <w:r>
+        <w:t xml:space="preserve"> </w:t>
+      </w:r>
+      <w:proofErr w:type="spellStart"/>
+      <w:r>
+        <w:t>текстовий</w:t>
+      </w:r>
+      <w:proofErr w:type="spellEnd"/>
+      <w:r>
+        <w:t xml:space="preserve"> </w:t>
+      </w:r>
+      <w:proofErr w:type="spellStart"/>
+      <w:r>
+        <w:t>файл</w:t>
+      </w:r>
+      <w:proofErr w:type="spellEnd"/>
+      <w:r>
+        <w:t xml:space="preserve">, </w:t>
+      </w:r>
+      <w:proofErr w:type="spellStart"/>
+      <w:r>
+        <w:t>який</w:t>
+      </w:r>
+      <w:proofErr w:type="spellEnd"/>
+      <w:r>
+        <w:t xml:space="preserve"> </w:t>
+      </w:r>
+      <w:proofErr w:type="spellStart"/>
+      <w:r>
+        <w:t>містить</w:t>
+      </w:r>
+      <w:proofErr w:type="spellEnd"/>
+      <w:r>
+        <w:t xml:space="preserve"> </w:t>
+      </w:r>
+      <w:proofErr w:type="spellStart"/>
+      <w:r>
+        <w:t>серію</w:t>
+      </w:r>
+      <w:proofErr w:type="spellEnd"/>
+      <w:r>
+        <w:t xml:space="preserve"> </w:t>
+      </w:r>
+      <w:proofErr w:type="spellStart"/>
+      <w:r>
+        <w:t>консольних</w:t>
+      </w:r>
+      <w:proofErr w:type="spellEnd"/>
+      <w:r>
+        <w:t xml:space="preserve"> </w:t>
+      </w:r>
+      <w:proofErr w:type="spellStart"/>
+      <w:r>
+        <w:t>команд</w:t>
+      </w:r>
+      <w:proofErr w:type="spellEnd"/>
+      <w:r>
+        <w:t xml:space="preserve">. </w:t>
+      </w:r>
+      <w:proofErr w:type="spellStart"/>
+      <w:r>
+        <w:t>Щоб</w:t>
+      </w:r>
+      <w:proofErr w:type="spellEnd"/>
+      <w:r>
+        <w:t xml:space="preserve"> </w:t>
+      </w:r>
+      <w:proofErr w:type="spellStart"/>
+      <w:r>
+        <w:t>створити</w:t>
+      </w:r>
+      <w:proofErr w:type="spellEnd"/>
+      <w:r>
+        <w:t xml:space="preserve"> </w:t>
+      </w:r>
+      <w:proofErr w:type="spellStart"/>
+      <w:r>
+        <w:t>пакетний</w:t>
+      </w:r>
+      <w:proofErr w:type="spellEnd"/>
+      <w:r>
+        <w:t xml:space="preserve"> </w:t>
+      </w:r>
+      <w:proofErr w:type="spellStart"/>
+      <w:r>
+        <w:t>командний</w:t>
+      </w:r>
+      <w:proofErr w:type="spellEnd"/>
+      <w:r>
+        <w:t xml:space="preserve"> </w:t>
+      </w:r>
+      <w:proofErr w:type="spellStart"/>
+      <w:r>
+        <w:t>файл</w:t>
+      </w:r>
+      <w:proofErr w:type="spellEnd"/>
+      <w:r>
+        <w:t xml:space="preserve">, </w:t>
+      </w:r>
+      <w:proofErr w:type="spellStart"/>
+      <w:r>
+        <w:t>спочатку</w:t>
+      </w:r>
+      <w:proofErr w:type="spellEnd"/>
+      <w:r>
+        <w:t xml:space="preserve"> </w:t>
+      </w:r>
+      <w:proofErr w:type="spellStart"/>
+      <w:r>
+        <w:t>відкрийте</w:t>
+      </w:r>
+      <w:proofErr w:type="spellEnd"/>
+      <w:r>
+        <w:t xml:space="preserve"> </w:t>
+      </w:r>
+      <w:proofErr w:type="spellStart"/>
+      <w:r>
+        <w:t>текстовий</w:t>
+      </w:r>
+      <w:proofErr w:type="spellEnd"/>
+      <w:r>
+        <w:t xml:space="preserve"> </w:t>
+      </w:r>
+      <w:proofErr w:type="spellStart"/>
+      <w:r>
+        <w:t>редактор</w:t>
+      </w:r>
+      <w:proofErr w:type="spellEnd"/>
+      <w:r>
+        <w:t xml:space="preserve">, а </w:t>
+      </w:r>
+      <w:proofErr w:type="spellStart"/>
+      <w:r>
+        <w:t>потім</w:t>
+      </w:r>
+      <w:proofErr w:type="spellEnd"/>
+      <w:r>
+        <w:t xml:space="preserve"> </w:t>
+      </w:r>
+      <w:proofErr w:type="spellStart"/>
+      <w:r>
+        <w:t>напишіть</w:t>
+      </w:r>
+      <w:proofErr w:type="spellEnd"/>
+      <w:r>
+        <w:t xml:space="preserve"> </w:t>
+      </w:r>
+      <w:proofErr w:type="spellStart"/>
+      <w:r>
+        <w:t>команди</w:t>
+      </w:r>
+      <w:proofErr w:type="spellEnd"/>
+      <w:r>
+        <w:t xml:space="preserve">, </w:t>
+      </w:r>
+      <w:proofErr w:type="spellStart"/>
+      <w:r>
+        <w:t>які</w:t>
+      </w:r>
+      <w:proofErr w:type="spellEnd"/>
+      <w:r>
+        <w:t xml:space="preserve"> </w:t>
+      </w:r>
+      <w:proofErr w:type="spellStart"/>
+      <w:r>
+        <w:t>ви</w:t>
+      </w:r>
+      <w:proofErr w:type="spellEnd"/>
+      <w:r>
+        <w:t xml:space="preserve"> </w:t>
+      </w:r>
+      <w:proofErr w:type="spellStart"/>
+      <w:r>
+        <w:t>хочете</w:t>
+      </w:r>
+      <w:proofErr w:type="spellEnd"/>
+      <w:r>
+        <w:t xml:space="preserve"> </w:t>
+      </w:r>
+      <w:proofErr w:type="spellStart"/>
+      <w:r>
+        <w:t>виконати</w:t>
+      </w:r>
+      <w:proofErr w:type="spellEnd"/>
+      <w:r>
+        <w:t xml:space="preserve">, </w:t>
+      </w:r>
+      <w:proofErr w:type="spellStart"/>
+      <w:r>
+        <w:t>кожну</w:t>
+      </w:r>
+      <w:proofErr w:type="spellEnd"/>
+      <w:r>
+        <w:t xml:space="preserve"> з </w:t>
+      </w:r>
+      <w:proofErr w:type="spellStart"/>
+      <w:r>
+        <w:t>нового</w:t>
+      </w:r>
+      <w:proofErr w:type="spellEnd"/>
+      <w:r>
+        <w:t xml:space="preserve"> </w:t>
+      </w:r>
+      <w:proofErr w:type="spellStart"/>
+      <w:r>
+        <w:t>рядка</w:t>
+      </w:r>
+      <w:proofErr w:type="spellEnd"/>
+      <w:r>
+        <w:t xml:space="preserve">. </w:t>
+      </w:r>
+      <w:proofErr w:type="spellStart"/>
+      <w:r>
+        <w:lastRenderedPageBreak/>
+        <w:t>Після</w:t>
+      </w:r>
+      <w:proofErr w:type="spellEnd"/>
+      <w:r>
+        <w:t xml:space="preserve"> </w:t>
+      </w:r>
+      <w:proofErr w:type="spellStart"/>
+      <w:r>
+        <w:t>того</w:t>
+      </w:r>
+      <w:proofErr w:type="spellEnd"/>
+      <w:r>
+        <w:t xml:space="preserve">, </w:t>
+      </w:r>
+      <w:proofErr w:type="spellStart"/>
+      <w:r>
+        <w:t>як</w:t>
+      </w:r>
+      <w:proofErr w:type="spellEnd"/>
+      <w:r>
+        <w:t xml:space="preserve"> </w:t>
+      </w:r>
+      <w:proofErr w:type="spellStart"/>
+      <w:r>
+        <w:t>ви</w:t>
+      </w:r>
+      <w:proofErr w:type="spellEnd"/>
+      <w:r>
+        <w:t xml:space="preserve"> </w:t>
+      </w:r>
+      <w:proofErr w:type="spellStart"/>
+      <w:r>
+        <w:t>напишете</w:t>
+      </w:r>
+      <w:proofErr w:type="spellEnd"/>
+      <w:r>
+        <w:t xml:space="preserve"> </w:t>
+      </w:r>
+      <w:proofErr w:type="spellStart"/>
+      <w:r>
+        <w:t>всі</w:t>
+      </w:r>
+      <w:proofErr w:type="spellEnd"/>
+      <w:r>
+        <w:t xml:space="preserve"> </w:t>
+      </w:r>
+      <w:proofErr w:type="spellStart"/>
+      <w:r>
+        <w:t>команди</w:t>
+      </w:r>
+      <w:proofErr w:type="spellEnd"/>
+      <w:r>
+        <w:t xml:space="preserve">, </w:t>
+      </w:r>
+      <w:proofErr w:type="spellStart"/>
+      <w:r>
+        <w:t>ви</w:t>
+      </w:r>
+      <w:proofErr w:type="spellEnd"/>
+      <w:r>
+        <w:t xml:space="preserve"> </w:t>
+      </w:r>
+      <w:proofErr w:type="spellStart"/>
+      <w:r>
+        <w:t>зберігаєте</w:t>
+      </w:r>
+      <w:proofErr w:type="spellEnd"/>
+      <w:r>
+        <w:t xml:space="preserve"> </w:t>
+      </w:r>
+      <w:proofErr w:type="spellStart"/>
+      <w:r>
+        <w:t>файл</w:t>
+      </w:r>
+      <w:proofErr w:type="spellEnd"/>
+      <w:r>
+        <w:t xml:space="preserve"> з </w:t>
+      </w:r>
+      <w:proofErr w:type="spellStart"/>
+      <w:r>
+        <w:t>розширенням</w:t>
+      </w:r>
+      <w:proofErr w:type="spellEnd"/>
+      <w:r>
+        <w:t xml:space="preserve"> .bat (у Windows). </w:t>
+      </w:r>
+      <w:proofErr w:type="spellStart"/>
+      <w:r>
+        <w:t>Коли</w:t>
+      </w:r>
+      <w:proofErr w:type="spellEnd"/>
+      <w:r>
+        <w:t xml:space="preserve"> </w:t>
+      </w:r>
+      <w:proofErr w:type="spellStart"/>
+      <w:r>
+        <w:t>цей</w:t>
+      </w:r>
+      <w:proofErr w:type="spellEnd"/>
+      <w:r>
+        <w:t xml:space="preserve"> </w:t>
+      </w:r>
+      <w:proofErr w:type="spellStart"/>
+      <w:r>
+        <w:t>файл</w:t>
+      </w:r>
+      <w:proofErr w:type="spellEnd"/>
+      <w:r>
+        <w:t xml:space="preserve"> </w:t>
+      </w:r>
+      <w:proofErr w:type="spellStart"/>
+      <w:r>
+        <w:t>запускається</w:t>
+      </w:r>
+      <w:proofErr w:type="spellEnd"/>
+      <w:r>
+        <w:t xml:space="preserve">, </w:t>
+      </w:r>
+      <w:proofErr w:type="spellStart"/>
+      <w:r>
+        <w:t>команди</w:t>
+      </w:r>
+      <w:proofErr w:type="spellEnd"/>
+      <w:r>
+        <w:t xml:space="preserve"> </w:t>
+      </w:r>
+      <w:proofErr w:type="spellStart"/>
+      <w:r>
+        <w:t>виконуються</w:t>
+      </w:r>
+      <w:proofErr w:type="spellEnd"/>
+      <w:r>
+        <w:t xml:space="preserve"> в </w:t>
+      </w:r>
+      <w:proofErr w:type="spellStart"/>
+      <w:r>
+        <w:t>тому</w:t>
+      </w:r>
+      <w:proofErr w:type="spellEnd"/>
+      <w:r>
+        <w:t xml:space="preserve"> </w:t>
+      </w:r>
+      <w:proofErr w:type="spellStart"/>
+      <w:r>
+        <w:t>порядку</w:t>
+      </w:r>
+      <w:proofErr w:type="spellEnd"/>
+      <w:r>
+        <w:t xml:space="preserve">, в </w:t>
+      </w:r>
+      <w:proofErr w:type="spellStart"/>
+      <w:r>
+        <w:t>якому</w:t>
+      </w:r>
+      <w:proofErr w:type="spellEnd"/>
+      <w:r>
+        <w:t xml:space="preserve"> </w:t>
+      </w:r>
+      <w:proofErr w:type="spellStart"/>
+      <w:r>
+        <w:t>вони</w:t>
+      </w:r>
+      <w:proofErr w:type="spellEnd"/>
+      <w:r>
+        <w:t xml:space="preserve"> </w:t>
+      </w:r>
+      <w:proofErr w:type="spellStart"/>
+      <w:r>
+        <w:t>з'являються</w:t>
+      </w:r>
+      <w:proofErr w:type="spellEnd"/>
+      <w:r>
+        <w:t xml:space="preserve"> у </w:t>
+      </w:r>
+      <w:proofErr w:type="spellStart"/>
+      <w:r>
+        <w:t>файлі</w:t>
+      </w:r>
+      <w:proofErr w:type="spellEnd"/>
+      <w:r>
+        <w:t xml:space="preserve">. </w:t>
+      </w:r>
+      <w:proofErr w:type="spellStart"/>
+      <w:r>
+        <w:t>Це</w:t>
+      </w:r>
+      <w:proofErr w:type="spellEnd"/>
+      <w:r>
+        <w:t xml:space="preserve"> </w:t>
+      </w:r>
+      <w:proofErr w:type="spellStart"/>
+      <w:r>
+        <w:t>особливо</w:t>
+      </w:r>
+      <w:proofErr w:type="spellEnd"/>
+      <w:r>
+        <w:t xml:space="preserve"> </w:t>
+      </w:r>
+      <w:proofErr w:type="spellStart"/>
+      <w:r>
+        <w:t>корисно</w:t>
+      </w:r>
+      <w:proofErr w:type="spellEnd"/>
+      <w:r>
+        <w:t xml:space="preserve"> </w:t>
+      </w:r>
+      <w:proofErr w:type="spellStart"/>
+      <w:r>
+        <w:t>для</w:t>
+      </w:r>
+      <w:proofErr w:type="spellEnd"/>
+      <w:r>
+        <w:t xml:space="preserve"> </w:t>
+      </w:r>
+      <w:proofErr w:type="spellStart"/>
+      <w:r>
+        <w:t>автоматизації</w:t>
+      </w:r>
+      <w:proofErr w:type="spellEnd"/>
+      <w:r>
+        <w:t xml:space="preserve"> </w:t>
+      </w:r>
+      <w:proofErr w:type="spellStart"/>
+      <w:r>
+        <w:t>завдань</w:t>
+      </w:r>
+      <w:proofErr w:type="spellEnd"/>
+      <w:r>
+        <w:t xml:space="preserve">, </w:t>
+      </w:r>
+      <w:proofErr w:type="spellStart"/>
+      <w:r>
+        <w:t>що</w:t>
+      </w:r>
+      <w:proofErr w:type="spellEnd"/>
+      <w:r>
+        <w:t xml:space="preserve"> </w:t>
+      </w:r>
+      <w:proofErr w:type="spellStart"/>
+      <w:r>
+        <w:t>повторюються</w:t>
+      </w:r>
+      <w:proofErr w:type="spellEnd"/>
+      <w:r>
+        <w:t>.</w:t>
+      </w:r>
+    </w:p>
     <w:sectPr>
-      <w:headerReference w:type="even" r:id="rId7"/>
-      <w:headerReference w:type="default" r:id="rId8"/>
-      <w:footerReference w:type="even" r:id="rId9"/>
-      <w:footerReference w:type="default" r:id="rId10"/>
-      <w:headerReference w:type="first" r:id="rId11"/>
-      <w:footerReference w:type="first" r:id="rId12"/>
+      <w:headerReference w:type="even" r:id="rId8"/>
+      <w:headerReference w:type="default" r:id="rId9"/>
+      <w:footerReference w:type="even" r:id="rId10"/>
+      <w:footerReference w:type="default" r:id="rId11"/>
+      <w:headerReference w:type="first" r:id="rId12"/>
+      <w:footerReference w:type="first" r:id="rId13"/>
       <w:pgSz w:w="11906" w:h="16838"/>
       <w:pgMar w:top="1440" w:right="1440" w:bottom="1440" w:left="1440" w:header="708" w:footer="708" w:gutter="0"/>
       <w:cols w:space="708"/>
@@ -1291,7 +5479,10 @@
     <w:basedOn w:val="Normal"/>
     <w:autoRedefine/>
     <w:qFormat/>
-    <w:rsid w:val="00062CF8"/>
+    <w:rsid w:val="00F6395D"/>
+    <w:rPr>
+      <w:lang w:val="en-US"/>
+    </w:rPr>
   </w:style>
   <w:style w:type="character" w:customStyle="1" w:styleId="H2Char">
     <w:name w:val="H2 Char"/>

</xml_diff>